<commit_message>
https://github.com/MorinGACARE/MMFB.git Updated mindmap and project plan document with Stakeholder information, risks, constraints
</commit_message>
<xml_diff>
--- a/Project - Cyber Resilience Assessment  of an OFIv3.docx
+++ b/Project - Cyber Resilience Assessment  of an OFIv3.docx
@@ -115,15 +115,23 @@
           <w:sz w:val="24"/>
           <w:szCs w:val="24"/>
         </w:rPr>
-        <w:t>Other Financial Institution (OFI)</w:t>
-      </w:r>
-      <w:r>
-        <w:rPr>
-          <w:rFonts w:ascii="Times New Roman" w:eastAsia="Times New Roman" w:hAnsi="Times New Roman" w:cs="Times New Roman"/>
-          <w:sz w:val="24"/>
-          <w:szCs w:val="24"/>
-        </w:rPr>
-        <w:t xml:space="preserve"> in Nigeria</w:t>
+        <w:t>Other Financial Institution</w:t>
+      </w:r>
+      <w:r>
+        <w:rPr>
+          <w:rFonts w:ascii="Times New Roman" w:eastAsia="Times New Roman" w:hAnsi="Times New Roman" w:cs="Times New Roman"/>
+          <w:sz w:val="24"/>
+          <w:szCs w:val="24"/>
+        </w:rPr>
+        <w:t xml:space="preserve"> </w:t>
+      </w:r>
+      <w:r>
+        <w:rPr>
+          <w:rFonts w:ascii="Times New Roman" w:eastAsia="Times New Roman" w:hAnsi="Times New Roman" w:cs="Times New Roman"/>
+          <w:sz w:val="24"/>
+          <w:szCs w:val="24"/>
+        </w:rPr>
+        <w:t>in Nigeria</w:t>
       </w:r>
       <w:r>
         <w:rPr>
@@ -246,7 +254,41 @@
           <w:sz w:val="24"/>
           <w:szCs w:val="24"/>
         </w:rPr>
-        <w:t>OFIs outlining the minimum requirements they are to observe in developing and implementing strategies, policies, procedures and related activities aimed at mitigating the risks of cyberthreats and attacks.</w:t>
+        <w:t xml:space="preserve">OFIs </w:t>
+      </w:r>
+      <w:r>
+        <w:rPr>
+          <w:rFonts w:ascii="Times New Roman" w:eastAsia="Times New Roman" w:hAnsi="Times New Roman" w:cs="Times New Roman"/>
+          <w:sz w:val="24"/>
+          <w:szCs w:val="24"/>
+        </w:rPr>
+        <w:t xml:space="preserve">(‘the guidelines’) </w:t>
+      </w:r>
+      <w:r>
+        <w:rPr>
+          <w:rFonts w:ascii="Times New Roman" w:eastAsia="Times New Roman" w:hAnsi="Times New Roman" w:cs="Times New Roman"/>
+          <w:sz w:val="24"/>
+          <w:szCs w:val="24"/>
+        </w:rPr>
+        <w:t xml:space="preserve">outlining the minimum requirements they are to observe in developing and implementing strategies, policies, </w:t>
+      </w:r>
+      <w:proofErr w:type="gramStart"/>
+      <w:r>
+        <w:rPr>
+          <w:rFonts w:ascii="Times New Roman" w:eastAsia="Times New Roman" w:hAnsi="Times New Roman" w:cs="Times New Roman"/>
+          <w:sz w:val="24"/>
+          <w:szCs w:val="24"/>
+        </w:rPr>
+        <w:t>procedures</w:t>
+      </w:r>
+      <w:proofErr w:type="gramEnd"/>
+      <w:r>
+        <w:rPr>
+          <w:rFonts w:ascii="Times New Roman" w:eastAsia="Times New Roman" w:hAnsi="Times New Roman" w:cs="Times New Roman"/>
+          <w:sz w:val="24"/>
+          <w:szCs w:val="24"/>
+        </w:rPr>
+        <w:t xml:space="preserve"> and related activities aimed at mitigating the risks of cyberthreats and attacks.</w:t>
       </w:r>
     </w:p>
     <w:p>
@@ -284,6 +326,14 @@
         </w:rPr>
         <w:t xml:space="preserve"> June 2022. </w:t>
       </w:r>
+      <w:r>
+        <w:rPr>
+          <w:rFonts w:ascii="Times New Roman" w:eastAsia="Times New Roman" w:hAnsi="Times New Roman" w:cs="Times New Roman"/>
+          <w:sz w:val="24"/>
+          <w:szCs w:val="24"/>
+        </w:rPr>
+        <w:t>Microfinance Banks (MFB) are considered as part of Other Financial Institutions (OFI) by regulators in Nigeria. Hence, compliance with the Risk Based Cybersecurity Framework and Guidelines is expected.</w:t>
+      </w:r>
     </w:p>
     <w:p>
       <w:pPr>
@@ -295,41 +345,54 @@
           <w:szCs w:val="24"/>
         </w:rPr>
       </w:pPr>
-      <w:del w:id="0" w:author="Oluwaseun BAKARE" w:date="2023-02-05T02:50:00Z">
-        <w:r>
-          <w:rPr>
-            <w:rFonts w:ascii="Times New Roman" w:eastAsia="Times New Roman" w:hAnsi="Times New Roman" w:cs="Times New Roman"/>
-            <w:sz w:val="24"/>
-            <w:szCs w:val="24"/>
-          </w:rPr>
-          <w:delText>Moneytronics Microfinance Bank Ltd. (</w:delText>
-        </w:r>
-      </w:del>
-      <w:r>
-        <w:rPr>
-          <w:rFonts w:ascii="Times New Roman" w:eastAsia="Times New Roman" w:hAnsi="Times New Roman" w:cs="Times New Roman"/>
-          <w:sz w:val="24"/>
-          <w:szCs w:val="24"/>
-        </w:rPr>
-        <w:t>MMFB</w:t>
-      </w:r>
-      <w:del w:id="1" w:author="Oluwaseun BAKARE" w:date="2023-02-05T02:50:00Z">
-        <w:r>
-          <w:rPr>
-            <w:rFonts w:ascii="Times New Roman" w:eastAsia="Times New Roman" w:hAnsi="Times New Roman" w:cs="Times New Roman"/>
-            <w:sz w:val="24"/>
-            <w:szCs w:val="24"/>
-          </w:rPr>
-          <w:delText>)</w:delText>
-        </w:r>
-      </w:del>
-      <w:r>
-        <w:rPr>
-          <w:rFonts w:ascii="Times New Roman" w:eastAsia="Times New Roman" w:hAnsi="Times New Roman" w:cs="Times New Roman"/>
-          <w:sz w:val="24"/>
-          <w:szCs w:val="24"/>
-        </w:rPr>
-        <w:t xml:space="preserve"> is a unit MFB based in Ikeja, Lagos Nigeria. It marked its 30 years of continued operations in December 2022 and plans to continue in profitable business for the years to come. As a Unit MFB, its operations are relatively small but </w:t>
+      <w:r>
+        <w:rPr>
+          <w:rFonts w:ascii="Times New Roman" w:eastAsia="Times New Roman" w:hAnsi="Times New Roman" w:cs="Times New Roman"/>
+          <w:sz w:val="24"/>
+          <w:szCs w:val="24"/>
+        </w:rPr>
+        <w:t>Seoul</w:t>
+      </w:r>
+      <w:r>
+        <w:rPr>
+          <w:rFonts w:ascii="Times New Roman" w:eastAsia="Times New Roman" w:hAnsi="Times New Roman" w:cs="Times New Roman"/>
+          <w:sz w:val="24"/>
+          <w:szCs w:val="24"/>
+        </w:rPr>
+        <w:t xml:space="preserve"> M</w:t>
+      </w:r>
+      <w:r>
+        <w:rPr>
+          <w:rFonts w:ascii="Times New Roman" w:eastAsia="Times New Roman" w:hAnsi="Times New Roman" w:cs="Times New Roman"/>
+          <w:sz w:val="24"/>
+          <w:szCs w:val="24"/>
+        </w:rPr>
+        <w:t>icrofinance Bank</w:t>
+      </w:r>
+      <w:r>
+        <w:rPr>
+          <w:rStyle w:val="FootnoteReference"/>
+          <w:rFonts w:ascii="Times New Roman" w:eastAsia="Times New Roman" w:hAnsi="Times New Roman" w:cs="Times New Roman"/>
+          <w:sz w:val="24"/>
+          <w:szCs w:val="24"/>
+        </w:rPr>
+        <w:footnoteReference w:id="1"/>
+      </w:r>
+      <w:r>
+        <w:rPr>
+          <w:rFonts w:ascii="Times New Roman" w:eastAsia="Times New Roman" w:hAnsi="Times New Roman" w:cs="Times New Roman"/>
+          <w:sz w:val="24"/>
+          <w:szCs w:val="24"/>
+        </w:rPr>
+        <w:t xml:space="preserve"> (SMFB) is a Lagos based financial institution that has been in operation for more than three decades</w:t>
+      </w:r>
+      <w:r>
+        <w:rPr>
+          <w:rFonts w:ascii="Times New Roman" w:eastAsia="Times New Roman" w:hAnsi="Times New Roman" w:cs="Times New Roman"/>
+          <w:sz w:val="24"/>
+          <w:szCs w:val="24"/>
+        </w:rPr>
+        <w:t xml:space="preserve"> and plans to continue in profitable business for the years to come. As a Unit MFB, its operations are relatively small but </w:t>
       </w:r>
       <w:r>
         <w:rPr>
@@ -346,25 +409,6 @@
           <w:szCs w:val="24"/>
         </w:rPr>
         <w:t>important to the financial inclusion of those in the lower rung of the society through the taking of deposits and the provision of short-term loans.</w:t>
-      </w:r>
-    </w:p>
-    <w:p>
-      <w:pPr>
-        <w:spacing w:before="100" w:beforeAutospacing="1" w:after="100" w:afterAutospacing="1" w:line="240" w:lineRule="auto"/>
-        <w:jc w:val="both"/>
-        <w:rPr>
-          <w:rFonts w:ascii="Times New Roman" w:eastAsia="Times New Roman" w:hAnsi="Times New Roman" w:cs="Times New Roman"/>
-          <w:sz w:val="24"/>
-          <w:szCs w:val="24"/>
-        </w:rPr>
-      </w:pPr>
-      <w:r>
-        <w:rPr>
-          <w:rFonts w:ascii="Times New Roman" w:eastAsia="Times New Roman" w:hAnsi="Times New Roman" w:cs="Times New Roman"/>
-          <w:sz w:val="24"/>
-          <w:szCs w:val="24"/>
-        </w:rPr>
-        <w:t>Based on the definitions of an OFI, an MFB is an OFI and as such its activities are regulated by the CBN. Hence, compliance with the Risk Based Cybersecurity Framework and Guidelines is expected.</w:t>
       </w:r>
     </w:p>
     <w:p>
@@ -379,11 +423,7 @@
           <w:szCs w:val="21"/>
         </w:rPr>
       </w:pPr>
-    </w:p>
-    <w:p>
-      <w:pPr>
-        <w:spacing w:before="100" w:beforeAutospacing="1" w:after="100" w:afterAutospacing="1" w:line="240" w:lineRule="auto"/>
-        <w:jc w:val="both"/>
+      <w:r>
         <w:rPr>
           <w:rStyle w:val="Strong"/>
           <w:rFonts w:ascii="Arial" w:hAnsi="Arial" w:cs="Arial"/>
@@ -391,8 +431,194 @@
           <w:sz w:val="21"/>
           <w:szCs w:val="21"/>
         </w:rPr>
-      </w:pPr>
-      <w:r>
+        <w:t>Justification:</w:t>
+      </w:r>
+    </w:p>
+    <w:p>
+      <w:pPr>
+        <w:spacing w:before="100" w:beforeAutospacing="1" w:after="100" w:afterAutospacing="1" w:line="240" w:lineRule="auto"/>
+        <w:jc w:val="both"/>
+        <w:rPr>
+          <w:rFonts w:ascii="Times New Roman" w:eastAsia="Times New Roman" w:hAnsi="Times New Roman" w:cs="Times New Roman"/>
+          <w:sz w:val="24"/>
+          <w:szCs w:val="24"/>
+        </w:rPr>
+      </w:pPr>
+      <w:r>
+        <w:rPr>
+          <w:rFonts w:ascii="Times New Roman" w:eastAsia="Times New Roman" w:hAnsi="Times New Roman" w:cs="Times New Roman"/>
+          <w:sz w:val="24"/>
+          <w:szCs w:val="24"/>
+        </w:rPr>
+        <w:t>T</w:t>
+      </w:r>
+      <w:r>
+        <w:rPr>
+          <w:rFonts w:ascii="Times New Roman" w:eastAsia="Times New Roman" w:hAnsi="Times New Roman" w:cs="Times New Roman"/>
+          <w:sz w:val="24"/>
+          <w:szCs w:val="24"/>
+        </w:rPr>
+        <w:t xml:space="preserve">his project will assist </w:t>
+      </w:r>
+      <w:r>
+        <w:rPr>
+          <w:rFonts w:ascii="Times New Roman" w:eastAsia="Times New Roman" w:hAnsi="Times New Roman" w:cs="Times New Roman"/>
+          <w:sz w:val="24"/>
+          <w:szCs w:val="24"/>
+        </w:rPr>
+        <w:t>SMFB</w:t>
+      </w:r>
+      <w:r>
+        <w:rPr>
+          <w:rFonts w:ascii="Times New Roman" w:eastAsia="Times New Roman" w:hAnsi="Times New Roman" w:cs="Times New Roman"/>
+          <w:sz w:val="24"/>
+          <w:szCs w:val="24"/>
+        </w:rPr>
+        <w:t>, classified as an OFI by the CBN</w:t>
+      </w:r>
+      <w:r>
+        <w:rPr>
+          <w:rFonts w:ascii="Times New Roman" w:eastAsia="Times New Roman" w:hAnsi="Times New Roman" w:cs="Times New Roman"/>
+          <w:sz w:val="24"/>
+          <w:szCs w:val="24"/>
+        </w:rPr>
+        <w:t>, to comply with the provisions of the Risk Based Cybersecurity Framework and Guidelines</w:t>
+      </w:r>
+      <w:r>
+        <w:rPr>
+          <w:rFonts w:ascii="Times New Roman" w:eastAsia="Times New Roman" w:hAnsi="Times New Roman" w:cs="Times New Roman"/>
+          <w:sz w:val="24"/>
+          <w:szCs w:val="24"/>
+        </w:rPr>
+        <w:t>.</w:t>
+      </w:r>
+    </w:p>
+    <w:p>
+      <w:pPr>
+        <w:spacing w:before="100" w:beforeAutospacing="1" w:after="100" w:afterAutospacing="1" w:line="240" w:lineRule="auto"/>
+        <w:jc w:val="both"/>
+        <w:rPr>
+          <w:rFonts w:ascii="Times New Roman" w:eastAsia="Times New Roman" w:hAnsi="Times New Roman" w:cs="Times New Roman"/>
+          <w:sz w:val="24"/>
+          <w:szCs w:val="24"/>
+        </w:rPr>
+      </w:pPr>
+      <w:r>
+        <w:rPr>
+          <w:rFonts w:ascii="Times New Roman" w:eastAsia="Times New Roman" w:hAnsi="Times New Roman" w:cs="Times New Roman"/>
+          <w:sz w:val="24"/>
+          <w:szCs w:val="24"/>
+        </w:rPr>
+        <w:t>Compliance with CBN guidelines is a condition upon which the approved license to operate as an OFI is based and while no sanctions are stated in the guideline for non-compliance, the External Auditor of the bank is expected to report instances of non-compliance with guidelines to the users of the Financial Statement and the CBN with the probable result that continued non-compliance may lead to heavy sanctions and the withdrawal of the license to operate.</w:t>
+      </w:r>
+    </w:p>
+    <w:p>
+      <w:pPr>
+        <w:spacing w:before="100" w:beforeAutospacing="1" w:after="100" w:afterAutospacing="1" w:line="240" w:lineRule="auto"/>
+        <w:jc w:val="both"/>
+        <w:rPr>
+          <w:rFonts w:ascii="Times New Roman" w:eastAsia="Times New Roman" w:hAnsi="Times New Roman" w:cs="Times New Roman"/>
+          <w:sz w:val="24"/>
+          <w:szCs w:val="24"/>
+        </w:rPr>
+      </w:pPr>
+      <w:r>
+        <w:rPr>
+          <w:rFonts w:ascii="Times New Roman" w:eastAsia="Times New Roman" w:hAnsi="Times New Roman" w:cs="Times New Roman"/>
+          <w:sz w:val="24"/>
+          <w:szCs w:val="24"/>
+        </w:rPr>
+        <w:t>OFI’s are expected to comply with effect from 1</w:t>
+      </w:r>
+      <w:r>
+        <w:rPr>
+          <w:rFonts w:ascii="Times New Roman" w:eastAsia="Times New Roman" w:hAnsi="Times New Roman" w:cs="Times New Roman"/>
+          <w:sz w:val="24"/>
+          <w:szCs w:val="24"/>
+          <w:vertAlign w:val="superscript"/>
+        </w:rPr>
+        <w:t>st</w:t>
+      </w:r>
+      <w:r>
+        <w:rPr>
+          <w:rFonts w:ascii="Times New Roman" w:eastAsia="Times New Roman" w:hAnsi="Times New Roman" w:cs="Times New Roman"/>
+          <w:sz w:val="24"/>
+          <w:szCs w:val="24"/>
+        </w:rPr>
+        <w:t xml:space="preserve"> January 2023 but the majority of OFIs</w:t>
+      </w:r>
+      <w:r>
+        <w:rPr>
+          <w:rFonts w:ascii="Times New Roman" w:eastAsia="Times New Roman" w:hAnsi="Times New Roman" w:cs="Times New Roman"/>
+          <w:sz w:val="24"/>
+          <w:szCs w:val="24"/>
+        </w:rPr>
+        <w:t xml:space="preserve"> (</w:t>
+      </w:r>
+      <w:r>
+        <w:rPr>
+          <w:rFonts w:ascii="Times New Roman" w:eastAsia="Times New Roman" w:hAnsi="Times New Roman" w:cs="Times New Roman"/>
+          <w:sz w:val="24"/>
+          <w:szCs w:val="24"/>
+        </w:rPr>
+        <w:t xml:space="preserve">including </w:t>
+      </w:r>
+      <w:r>
+        <w:rPr>
+          <w:rFonts w:ascii="Times New Roman" w:eastAsia="Times New Roman" w:hAnsi="Times New Roman" w:cs="Times New Roman"/>
+          <w:sz w:val="24"/>
+          <w:szCs w:val="24"/>
+        </w:rPr>
+        <w:t>SMFB</w:t>
+      </w:r>
+      <w:r>
+        <w:rPr>
+          <w:rFonts w:ascii="Times New Roman" w:eastAsia="Times New Roman" w:hAnsi="Times New Roman" w:cs="Times New Roman"/>
+          <w:sz w:val="24"/>
+          <w:szCs w:val="24"/>
+        </w:rPr>
+        <w:t>)</w:t>
+      </w:r>
+      <w:r>
+        <w:rPr>
+          <w:rFonts w:ascii="Times New Roman" w:eastAsia="Times New Roman" w:hAnsi="Times New Roman" w:cs="Times New Roman"/>
+          <w:sz w:val="24"/>
+          <w:szCs w:val="24"/>
+        </w:rPr>
+        <w:t xml:space="preserve"> are challenged both from a knowledge-gap and financial capacity to meet the responsibilities detailed in the guideline, hence non-compliance is currently widespread.</w:t>
+      </w:r>
+      <w:r>
+        <w:rPr>
+          <w:rFonts w:ascii="Times New Roman" w:eastAsia="Times New Roman" w:hAnsi="Times New Roman" w:cs="Times New Roman"/>
+          <w:sz w:val="24"/>
+          <w:szCs w:val="24"/>
+        </w:rPr>
+        <w:t xml:space="preserve"> </w:t>
+      </w:r>
+    </w:p>
+    <w:p>
+      <w:pPr>
+        <w:spacing w:before="100" w:beforeAutospacing="1" w:after="100" w:afterAutospacing="1" w:line="240" w:lineRule="auto"/>
+        <w:jc w:val="both"/>
+        <w:rPr>
+          <w:rFonts w:ascii="Times New Roman" w:eastAsia="Times New Roman" w:hAnsi="Times New Roman" w:cs="Times New Roman"/>
+          <w:sz w:val="24"/>
+          <w:szCs w:val="24"/>
+        </w:rPr>
+      </w:pPr>
+      <w:r>
+        <w:rPr>
+          <w:rFonts w:ascii="Times New Roman" w:eastAsia="Times New Roman" w:hAnsi="Times New Roman" w:cs="Times New Roman"/>
+          <w:sz w:val="24"/>
+          <w:szCs w:val="24"/>
+        </w:rPr>
+        <w:t>There are current discussions between the MFBs and their umbrella body The National Association of Microfinance Banks (NAMB) on approaching the CBN on a host of concerns regarding compliance with the guidelines such as the effective date as well as the expected level of compliance.</w:t>
+      </w:r>
+    </w:p>
+    <w:p>
+      <w:pPr>
+        <w:spacing w:before="100" w:beforeAutospacing="1" w:after="100" w:afterAutospacing="1" w:line="240" w:lineRule="auto"/>
+        <w:jc w:val="both"/>
         <w:rPr>
           <w:rStyle w:val="Strong"/>
           <w:rFonts w:ascii="Arial" w:hAnsi="Arial" w:cs="Arial"/>
@@ -400,186 +626,8 @@
           <w:sz w:val="21"/>
           <w:szCs w:val="21"/>
         </w:rPr>
-        <w:t>Justification:</w:t>
-      </w:r>
-    </w:p>
-    <w:p>
-      <w:pPr>
-        <w:spacing w:before="100" w:beforeAutospacing="1" w:after="100" w:afterAutospacing="1" w:line="240" w:lineRule="auto"/>
-        <w:jc w:val="both"/>
-        <w:rPr>
-          <w:rFonts w:ascii="Times New Roman" w:eastAsia="Times New Roman" w:hAnsi="Times New Roman" w:cs="Times New Roman"/>
-          <w:sz w:val="24"/>
-          <w:szCs w:val="24"/>
-        </w:rPr>
-      </w:pPr>
-      <w:r>
-        <w:rPr>
-          <w:rFonts w:ascii="Times New Roman" w:eastAsia="Times New Roman" w:hAnsi="Times New Roman" w:cs="Times New Roman"/>
-          <w:sz w:val="24"/>
-          <w:szCs w:val="24"/>
-        </w:rPr>
-        <w:t>T</w:t>
-      </w:r>
-      <w:r>
-        <w:rPr>
-          <w:rFonts w:ascii="Times New Roman" w:eastAsia="Times New Roman" w:hAnsi="Times New Roman" w:cs="Times New Roman"/>
-          <w:sz w:val="24"/>
-          <w:szCs w:val="24"/>
-        </w:rPr>
-        <w:t xml:space="preserve">his project will assist </w:t>
-      </w:r>
-      <w:r>
-        <w:rPr>
-          <w:rFonts w:ascii="Times New Roman" w:eastAsia="Times New Roman" w:hAnsi="Times New Roman" w:cs="Times New Roman"/>
-          <w:sz w:val="24"/>
-          <w:szCs w:val="24"/>
-        </w:rPr>
-        <w:t>Moneytronics Microfinance Bank</w:t>
-      </w:r>
-      <w:r>
-        <w:rPr>
-          <w:rFonts w:ascii="Times New Roman" w:eastAsia="Times New Roman" w:hAnsi="Times New Roman" w:cs="Times New Roman"/>
-          <w:sz w:val="24"/>
-          <w:szCs w:val="24"/>
-        </w:rPr>
-        <w:t>, classified as an OFI by the CBN</w:t>
-      </w:r>
-      <w:r>
-        <w:rPr>
-          <w:rFonts w:ascii="Times New Roman" w:eastAsia="Times New Roman" w:hAnsi="Times New Roman" w:cs="Times New Roman"/>
-          <w:sz w:val="24"/>
-          <w:szCs w:val="24"/>
-        </w:rPr>
-        <w:t>, to comply with the provisions of the Risk Based Cybersecurity Framework and Guidelines</w:t>
-      </w:r>
-      <w:r>
-        <w:rPr>
-          <w:rFonts w:ascii="Times New Roman" w:eastAsia="Times New Roman" w:hAnsi="Times New Roman" w:cs="Times New Roman"/>
-          <w:sz w:val="24"/>
-          <w:szCs w:val="24"/>
-        </w:rPr>
-        <w:t>.</w:t>
-      </w:r>
-    </w:p>
-    <w:p>
-      <w:pPr>
-        <w:spacing w:before="100" w:beforeAutospacing="1" w:after="100" w:afterAutospacing="1" w:line="240" w:lineRule="auto"/>
-        <w:jc w:val="both"/>
-        <w:rPr>
-          <w:rFonts w:ascii="Times New Roman" w:eastAsia="Times New Roman" w:hAnsi="Times New Roman" w:cs="Times New Roman"/>
-          <w:sz w:val="24"/>
-          <w:szCs w:val="24"/>
-        </w:rPr>
-      </w:pPr>
-      <w:r>
-        <w:rPr>
-          <w:rFonts w:ascii="Times New Roman" w:eastAsia="Times New Roman" w:hAnsi="Times New Roman" w:cs="Times New Roman"/>
-          <w:sz w:val="24"/>
-          <w:szCs w:val="24"/>
-        </w:rPr>
-        <w:t>Compliance with CBN guidelines is a condition upon which the approved license to operate as an OFI is based and while no sanctions are stated in the guideline for non-compliance, the External Auditor of the bank is expected to report instances of non-compliance with guidelines to the users of the Financial Statement and the CBN with the probable result that continued non-compliance may lead to heavy sanctions and the withdrawal of the license to operate.</w:t>
-      </w:r>
-    </w:p>
-    <w:p>
-      <w:pPr>
-        <w:spacing w:before="100" w:beforeAutospacing="1" w:after="100" w:afterAutospacing="1" w:line="240" w:lineRule="auto"/>
-        <w:jc w:val="both"/>
-        <w:rPr>
-          <w:rFonts w:ascii="Times New Roman" w:eastAsia="Times New Roman" w:hAnsi="Times New Roman" w:cs="Times New Roman"/>
-          <w:sz w:val="24"/>
-          <w:szCs w:val="24"/>
-        </w:rPr>
-      </w:pPr>
-      <w:r>
-        <w:rPr>
-          <w:rFonts w:ascii="Times New Roman" w:eastAsia="Times New Roman" w:hAnsi="Times New Roman" w:cs="Times New Roman"/>
-          <w:sz w:val="24"/>
-          <w:szCs w:val="24"/>
-        </w:rPr>
-        <w:t>OFI’s are expected to comply with effect from 1</w:t>
-      </w:r>
-      <w:r>
-        <w:rPr>
-          <w:rFonts w:ascii="Times New Roman" w:eastAsia="Times New Roman" w:hAnsi="Times New Roman" w:cs="Times New Roman"/>
-          <w:sz w:val="24"/>
-          <w:szCs w:val="24"/>
-          <w:vertAlign w:val="superscript"/>
-        </w:rPr>
-        <w:t>st</w:t>
-      </w:r>
-      <w:r>
-        <w:rPr>
-          <w:rFonts w:ascii="Times New Roman" w:eastAsia="Times New Roman" w:hAnsi="Times New Roman" w:cs="Times New Roman"/>
-          <w:sz w:val="24"/>
-          <w:szCs w:val="24"/>
-        </w:rPr>
-        <w:t xml:space="preserve"> January 2023 but the majority of OFIs</w:t>
-      </w:r>
-      <w:r>
-        <w:rPr>
-          <w:rFonts w:ascii="Times New Roman" w:eastAsia="Times New Roman" w:hAnsi="Times New Roman" w:cs="Times New Roman"/>
-          <w:sz w:val="24"/>
-          <w:szCs w:val="24"/>
-        </w:rPr>
-        <w:t xml:space="preserve"> (</w:t>
-      </w:r>
-      <w:r>
-        <w:rPr>
-          <w:rFonts w:ascii="Times New Roman" w:eastAsia="Times New Roman" w:hAnsi="Times New Roman" w:cs="Times New Roman"/>
-          <w:sz w:val="24"/>
-          <w:szCs w:val="24"/>
-        </w:rPr>
-        <w:t>including MMFB</w:t>
-      </w:r>
-      <w:r>
-        <w:rPr>
-          <w:rFonts w:ascii="Times New Roman" w:eastAsia="Times New Roman" w:hAnsi="Times New Roman" w:cs="Times New Roman"/>
-          <w:sz w:val="24"/>
-          <w:szCs w:val="24"/>
-        </w:rPr>
-        <w:t>)</w:t>
-      </w:r>
-      <w:r>
-        <w:rPr>
-          <w:rFonts w:ascii="Times New Roman" w:eastAsia="Times New Roman" w:hAnsi="Times New Roman" w:cs="Times New Roman"/>
-          <w:sz w:val="24"/>
-          <w:szCs w:val="24"/>
-        </w:rPr>
-        <w:t xml:space="preserve"> are challenged both from a knowledge-gap and financial capacity to meet the responsibilities detailed in the guideline, hence non-compliance is currently widespread.</w:t>
-      </w:r>
-      <w:r>
-        <w:rPr>
-          <w:rFonts w:ascii="Times New Roman" w:eastAsia="Times New Roman" w:hAnsi="Times New Roman" w:cs="Times New Roman"/>
-          <w:sz w:val="24"/>
-          <w:szCs w:val="24"/>
-        </w:rPr>
-        <w:t xml:space="preserve"> </w:t>
-      </w:r>
-    </w:p>
-    <w:p>
-      <w:pPr>
-        <w:spacing w:before="100" w:beforeAutospacing="1" w:after="100" w:afterAutospacing="1" w:line="240" w:lineRule="auto"/>
-        <w:jc w:val="both"/>
-        <w:rPr>
-          <w:rFonts w:ascii="Times New Roman" w:eastAsia="Times New Roman" w:hAnsi="Times New Roman" w:cs="Times New Roman"/>
-          <w:sz w:val="24"/>
-          <w:szCs w:val="24"/>
-        </w:rPr>
-      </w:pPr>
-      <w:r>
-        <w:rPr>
-          <w:rFonts w:ascii="Times New Roman" w:eastAsia="Times New Roman" w:hAnsi="Times New Roman" w:cs="Times New Roman"/>
-          <w:sz w:val="24"/>
-          <w:szCs w:val="24"/>
-        </w:rPr>
-        <w:t>There are current discussions between the MFBs and their umbrella body The National Association of Microfinance Banks (NAMB) on approaching the CBN on a host of concerns regarding compliance with the guidelines such as the effective date as well as the expected level of compliance.</w:t>
-      </w:r>
-    </w:p>
-    <w:p>
-      <w:pPr>
-        <w:spacing w:before="100" w:beforeAutospacing="1" w:after="100" w:afterAutospacing="1" w:line="240" w:lineRule="auto"/>
-        <w:jc w:val="both"/>
+      </w:pPr>
+      <w:r>
         <w:rPr>
           <w:rStyle w:val="Strong"/>
           <w:rFonts w:ascii="Arial" w:hAnsi="Arial" w:cs="Arial"/>
@@ -587,29 +635,7 @@
           <w:sz w:val="21"/>
           <w:szCs w:val="21"/>
         </w:rPr>
-      </w:pPr>
-    </w:p>
-    <w:p>
-      <w:pPr>
-        <w:spacing w:before="100" w:beforeAutospacing="1" w:after="100" w:afterAutospacing="1" w:line="240" w:lineRule="auto"/>
-        <w:jc w:val="both"/>
-        <w:rPr>
-          <w:rStyle w:val="Strong"/>
-          <w:rFonts w:ascii="Arial" w:hAnsi="Arial" w:cs="Arial"/>
-          <w:color w:val="444444"/>
-          <w:sz w:val="21"/>
-          <w:szCs w:val="21"/>
-        </w:rPr>
-      </w:pPr>
-      <w:r>
-        <w:rPr>
-          <w:rStyle w:val="Strong"/>
-          <w:rFonts w:ascii="Arial" w:hAnsi="Arial" w:cs="Arial"/>
-          <w:color w:val="444444"/>
-          <w:sz w:val="21"/>
-          <w:szCs w:val="21"/>
-        </w:rPr>
-        <w:t xml:space="preserve">Scope (in and out of scope), </w:t>
+        <w:t xml:space="preserve">Scope (in and out of scope) </w:t>
       </w:r>
     </w:p>
     <w:p>
@@ -628,7 +654,6 @@
           <w:sz w:val="24"/>
           <w:szCs w:val="24"/>
         </w:rPr>
-        <w:lastRenderedPageBreak/>
         <w:t>The guidelines are divided into six parts:</w:t>
       </w:r>
     </w:p>
@@ -652,6 +677,7 @@
           <w:sz w:val="24"/>
           <w:szCs w:val="24"/>
         </w:rPr>
+        <w:lastRenderedPageBreak/>
         <w:t>cybersecurity governance and oversight.</w:t>
       </w:r>
     </w:p>
@@ -828,7 +854,25 @@
           <w:sz w:val="24"/>
           <w:szCs w:val="24"/>
         </w:rPr>
-        <w:t>. The guidelines require OFIs to build, enhance and maintain their cybersecurity operation resilience by putting in place minimum controls, such as know-your-environment and other operational resilience measures or controls to the confidentiality, integrity and availability of information assets, among other things.</w:t>
+        <w:t xml:space="preserve">. The guidelines require OFIs to build, enhance and maintain their cybersecurity operation resilience by putting in place minimum controls, such as know-your-environment and other operational resilience measures or controls to the confidentiality, </w:t>
+      </w:r>
+      <w:proofErr w:type="gramStart"/>
+      <w:r>
+        <w:rPr>
+          <w:rFonts w:ascii="Times New Roman" w:eastAsia="Times New Roman" w:hAnsi="Times New Roman" w:cs="Times New Roman"/>
+          <w:sz w:val="24"/>
+          <w:szCs w:val="24"/>
+        </w:rPr>
+        <w:t>integrity</w:t>
+      </w:r>
+      <w:proofErr w:type="gramEnd"/>
+      <w:r>
+        <w:rPr>
+          <w:rFonts w:ascii="Times New Roman" w:eastAsia="Times New Roman" w:hAnsi="Times New Roman" w:cs="Times New Roman"/>
+          <w:sz w:val="24"/>
+          <w:szCs w:val="24"/>
+        </w:rPr>
+        <w:t xml:space="preserve"> and availability of information assets, among other things.</w:t>
       </w:r>
     </w:p>
     <w:p>
@@ -841,6 +885,29 @@
           <w:szCs w:val="24"/>
         </w:rPr>
       </w:pPr>
+    </w:p>
+    <w:p>
+      <w:pPr>
+        <w:spacing w:before="100" w:beforeAutospacing="1" w:after="100" w:afterAutospacing="1" w:line="240" w:lineRule="auto"/>
+        <w:jc w:val="both"/>
+        <w:rPr>
+          <w:rFonts w:ascii="Times New Roman" w:eastAsia="Times New Roman" w:hAnsi="Times New Roman" w:cs="Times New Roman"/>
+          <w:b/>
+          <w:bCs/>
+          <w:sz w:val="24"/>
+          <w:szCs w:val="24"/>
+        </w:rPr>
+      </w:pPr>
+      <w:r>
+        <w:rPr>
+          <w:rFonts w:ascii="Times New Roman" w:eastAsia="Times New Roman" w:hAnsi="Times New Roman" w:cs="Times New Roman"/>
+          <w:b/>
+          <w:bCs/>
+          <w:sz w:val="24"/>
+          <w:szCs w:val="24"/>
+        </w:rPr>
+        <w:t>In Scope Activities:</w:t>
+      </w:r>
     </w:p>
     <w:p>
       <w:pPr>
@@ -893,7 +960,15 @@
           <w:sz w:val="24"/>
           <w:szCs w:val="24"/>
         </w:rPr>
-        <w:t>inventory the Information Technology assets and enabling infrastructure</w:t>
+        <w:t xml:space="preserve">inventory the Information Technology assets and enabling </w:t>
+      </w:r>
+      <w:r>
+        <w:rPr>
+          <w:rFonts w:ascii="Times New Roman" w:eastAsia="Times New Roman" w:hAnsi="Times New Roman" w:cs="Times New Roman"/>
+          <w:sz w:val="24"/>
+          <w:szCs w:val="24"/>
+        </w:rPr>
+        <w:t>infrastructure.</w:t>
       </w:r>
     </w:p>
     <w:p>
@@ -990,7 +1065,7 @@
                     <pic:cNvPicPr/>
                   </pic:nvPicPr>
                   <pic:blipFill>
-                    <a:blip r:embed="rId6" cstate="print">
+                    <a:blip r:embed="rId8" cstate="print">
                       <a:extLst>
                         <a:ext uri="{28A0092B-C50C-407E-A947-70E740481C1C}">
                           <a14:useLocalDpi xmlns:a14="http://schemas.microsoft.com/office/drawing/2010/main" val="0"/>
@@ -1128,6 +1203,128 @@
           <w:szCs w:val="24"/>
         </w:rPr>
         <w:t>provide a remediation status with possible residual vulnerabilities and risks.</w:t>
+      </w:r>
+    </w:p>
+    <w:p>
+      <w:pPr>
+        <w:spacing w:before="100" w:beforeAutospacing="1" w:after="100" w:afterAutospacing="1" w:line="240" w:lineRule="auto"/>
+        <w:jc w:val="both"/>
+        <w:rPr>
+          <w:rFonts w:ascii="Times New Roman" w:eastAsia="Times New Roman" w:hAnsi="Times New Roman" w:cs="Times New Roman"/>
+          <w:b/>
+          <w:bCs/>
+          <w:sz w:val="24"/>
+          <w:szCs w:val="24"/>
+        </w:rPr>
+      </w:pPr>
+      <w:r>
+        <w:rPr>
+          <w:rFonts w:ascii="Times New Roman" w:eastAsia="Times New Roman" w:hAnsi="Times New Roman" w:cs="Times New Roman"/>
+          <w:b/>
+          <w:bCs/>
+          <w:sz w:val="24"/>
+          <w:szCs w:val="24"/>
+        </w:rPr>
+        <w:t>Out of Scope Activities:</w:t>
+      </w:r>
+    </w:p>
+    <w:p>
+      <w:pPr>
+        <w:spacing w:after="0" w:line="240" w:lineRule="auto"/>
+        <w:jc w:val="both"/>
+        <w:rPr>
+          <w:rFonts w:ascii="Times New Roman" w:eastAsia="Times New Roman" w:hAnsi="Times New Roman" w:cs="Times New Roman"/>
+          <w:sz w:val="24"/>
+          <w:szCs w:val="24"/>
+        </w:rPr>
+      </w:pPr>
+      <w:r>
+        <w:rPr>
+          <w:rFonts w:ascii="Times New Roman" w:eastAsia="Times New Roman" w:hAnsi="Times New Roman" w:cs="Times New Roman"/>
+          <w:sz w:val="24"/>
+          <w:szCs w:val="24"/>
+        </w:rPr>
+        <w:t>The following activities are out of scope of this project:</w:t>
+      </w:r>
+    </w:p>
+    <w:p>
+      <w:pPr>
+        <w:pStyle w:val="ListParagraph"/>
+        <w:numPr>
+          <w:ilvl w:val="0"/>
+          <w:numId w:val="8"/>
+        </w:numPr>
+        <w:spacing w:after="0" w:line="240" w:lineRule="auto"/>
+        <w:jc w:val="both"/>
+        <w:rPr>
+          <w:rFonts w:ascii="Times New Roman" w:eastAsia="Times New Roman" w:hAnsi="Times New Roman" w:cs="Times New Roman"/>
+          <w:sz w:val="24"/>
+          <w:szCs w:val="24"/>
+        </w:rPr>
+      </w:pPr>
+      <w:r>
+        <w:rPr>
+          <w:rFonts w:ascii="Times New Roman" w:eastAsia="Times New Roman" w:hAnsi="Times New Roman" w:cs="Times New Roman"/>
+          <w:sz w:val="24"/>
+          <w:szCs w:val="24"/>
+        </w:rPr>
+        <w:t>Implementation of Recommendation</w:t>
+      </w:r>
+    </w:p>
+    <w:p>
+      <w:pPr>
+        <w:pStyle w:val="ListParagraph"/>
+        <w:numPr>
+          <w:ilvl w:val="0"/>
+          <w:numId w:val="8"/>
+        </w:numPr>
+        <w:spacing w:after="0" w:line="240" w:lineRule="auto"/>
+        <w:jc w:val="both"/>
+        <w:rPr>
+          <w:rFonts w:ascii="Times New Roman" w:eastAsia="Times New Roman" w:hAnsi="Times New Roman" w:cs="Times New Roman"/>
+          <w:sz w:val="24"/>
+          <w:szCs w:val="24"/>
+        </w:rPr>
+      </w:pPr>
+      <w:r>
+        <w:rPr>
+          <w:rFonts w:ascii="Times New Roman" w:eastAsia="Times New Roman" w:hAnsi="Times New Roman" w:cs="Times New Roman"/>
+          <w:sz w:val="24"/>
+          <w:szCs w:val="24"/>
+        </w:rPr>
+        <w:t>Follow-Up Audit on Implementation</w:t>
+      </w:r>
+    </w:p>
+    <w:p>
+      <w:pPr>
+        <w:pStyle w:val="ListParagraph"/>
+        <w:numPr>
+          <w:ilvl w:val="0"/>
+          <w:numId w:val="8"/>
+        </w:numPr>
+        <w:spacing w:after="0" w:line="240" w:lineRule="auto"/>
+        <w:jc w:val="both"/>
+        <w:rPr>
+          <w:rFonts w:ascii="Times New Roman" w:eastAsia="Times New Roman" w:hAnsi="Times New Roman" w:cs="Times New Roman"/>
+          <w:sz w:val="24"/>
+          <w:szCs w:val="24"/>
+        </w:rPr>
+      </w:pPr>
+      <w:r>
+        <w:rPr>
+          <w:rFonts w:ascii="Times New Roman" w:eastAsia="Times New Roman" w:hAnsi="Times New Roman" w:cs="Times New Roman"/>
+          <w:sz w:val="24"/>
+          <w:szCs w:val="24"/>
+        </w:rPr>
+        <w:t>Communication with the C</w:t>
+      </w:r>
+      <w:r>
+        <w:rPr>
+          <w:rFonts w:ascii="Times New Roman" w:eastAsia="Times New Roman" w:hAnsi="Times New Roman" w:cs="Times New Roman"/>
+          <w:sz w:val="24"/>
+          <w:szCs w:val="24"/>
+        </w:rPr>
+        <w:t>BN</w:t>
       </w:r>
     </w:p>
     <w:p>
@@ -1314,7 +1511,23 @@
           <w:sz w:val="24"/>
           <w:szCs w:val="24"/>
         </w:rPr>
-        <w:t>The United States Department of Commerce’ National Institute of Standards and Technology has issued a Guide for Conducting Risk Assessments which is widely accepted as a standard across the world, including Nigeria. The Resilience Assessment of MMFB’s will follow the processes established by this guide</w:t>
+        <w:t xml:space="preserve">The United States Department of Commerce’ National Institute of Standards and Technology has issued a Guide for Conducting Risk Assessments which is widely accepted as a standard across the world, including Nigeria. The Resilience Assessment of </w:t>
+      </w:r>
+      <w:r>
+        <w:rPr>
+          <w:rFonts w:ascii="Times New Roman" w:eastAsia="Times New Roman" w:hAnsi="Times New Roman" w:cs="Times New Roman"/>
+          <w:sz w:val="24"/>
+          <w:szCs w:val="24"/>
+        </w:rPr>
+        <w:t>SMFB</w:t>
+      </w:r>
+      <w:r>
+        <w:rPr>
+          <w:rFonts w:ascii="Times New Roman" w:eastAsia="Times New Roman" w:hAnsi="Times New Roman" w:cs="Times New Roman"/>
+          <w:sz w:val="24"/>
+          <w:szCs w:val="24"/>
+        </w:rPr>
+        <w:t>’s will follow the processes established by this guide</w:t>
       </w:r>
       <w:r>
         <w:rPr>
@@ -1376,7 +1589,23 @@
           <w:sz w:val="24"/>
           <w:szCs w:val="24"/>
         </w:rPr>
-        <w:t xml:space="preserve">prepare for the assessment; </w:t>
+        <w:t xml:space="preserve">prepare for the </w:t>
+      </w:r>
+      <w:r>
+        <w:rPr>
+          <w:rFonts w:ascii="Times New Roman" w:eastAsia="Times New Roman" w:hAnsi="Times New Roman" w:cs="Times New Roman"/>
+          <w:sz w:val="24"/>
+          <w:szCs w:val="24"/>
+        </w:rPr>
+        <w:t>assessment.</w:t>
+      </w:r>
+      <w:r>
+        <w:rPr>
+          <w:rFonts w:ascii="Times New Roman" w:eastAsia="Times New Roman" w:hAnsi="Times New Roman" w:cs="Times New Roman"/>
+          <w:sz w:val="24"/>
+          <w:szCs w:val="24"/>
+        </w:rPr>
+        <w:t xml:space="preserve"> </w:t>
       </w:r>
     </w:p>
     <w:p>
@@ -1400,7 +1629,23 @@
           <w:sz w:val="24"/>
           <w:szCs w:val="24"/>
         </w:rPr>
-        <w:t xml:space="preserve">conduct the assessment; </w:t>
+        <w:t xml:space="preserve">conduct the </w:t>
+      </w:r>
+      <w:r>
+        <w:rPr>
+          <w:rFonts w:ascii="Times New Roman" w:eastAsia="Times New Roman" w:hAnsi="Times New Roman" w:cs="Times New Roman"/>
+          <w:sz w:val="24"/>
+          <w:szCs w:val="24"/>
+        </w:rPr>
+        <w:t>assessment.</w:t>
+      </w:r>
+      <w:r>
+        <w:rPr>
+          <w:rFonts w:ascii="Times New Roman" w:eastAsia="Times New Roman" w:hAnsi="Times New Roman" w:cs="Times New Roman"/>
+          <w:sz w:val="24"/>
+          <w:szCs w:val="24"/>
+        </w:rPr>
+        <w:t xml:space="preserve"> </w:t>
       </w:r>
     </w:p>
     <w:p>
@@ -1478,6 +1723,7 @@
           <w:sz w:val="24"/>
           <w:szCs w:val="24"/>
         </w:rPr>
+        <w:lastRenderedPageBreak/>
         <w:t>In terms of maintaining the assessment, the project will be limited to only recommending steps for maintenance and would not be involved in actually maintaining the assessment.</w:t>
       </w:r>
     </w:p>
@@ -1591,24 +1837,63 @@
           <w:sz w:val="24"/>
           <w:szCs w:val="24"/>
         </w:rPr>
-        <w:t xml:space="preserve">with MMFB and </w:t>
-      </w:r>
-      <w:r>
-        <w:rPr>
-          <w:rFonts w:ascii="Times New Roman" w:eastAsia="Times New Roman" w:hAnsi="Times New Roman" w:cs="Times New Roman"/>
-          <w:sz w:val="24"/>
-          <w:szCs w:val="24"/>
-        </w:rPr>
-        <w:t xml:space="preserve">there is </w:t>
-      </w:r>
-      <w:r>
-        <w:rPr>
-          <w:rFonts w:ascii="Times New Roman" w:eastAsia="Times New Roman" w:hAnsi="Times New Roman" w:cs="Times New Roman"/>
-          <w:sz w:val="24"/>
-          <w:szCs w:val="24"/>
-        </w:rPr>
-        <w:lastRenderedPageBreak/>
-        <w:t>no current alternative plans to meet the dates. MMFB is in discussion with NAMB and a few other OFI’s to seek a waiver from meeting these dates.</w:t>
+        <w:t xml:space="preserve">with </w:t>
+      </w:r>
+      <w:r>
+        <w:rPr>
+          <w:rFonts w:ascii="Times New Roman" w:eastAsia="Times New Roman" w:hAnsi="Times New Roman" w:cs="Times New Roman"/>
+          <w:sz w:val="24"/>
+          <w:szCs w:val="24"/>
+        </w:rPr>
+        <w:t>SMFB</w:t>
+      </w:r>
+      <w:r>
+        <w:rPr>
+          <w:rFonts w:ascii="Times New Roman" w:eastAsia="Times New Roman" w:hAnsi="Times New Roman" w:cs="Times New Roman"/>
+          <w:sz w:val="24"/>
+          <w:szCs w:val="24"/>
+        </w:rPr>
+        <w:t xml:space="preserve"> and </w:t>
+      </w:r>
+      <w:r>
+        <w:rPr>
+          <w:rFonts w:ascii="Times New Roman" w:eastAsia="Times New Roman" w:hAnsi="Times New Roman" w:cs="Times New Roman"/>
+          <w:sz w:val="24"/>
+          <w:szCs w:val="24"/>
+        </w:rPr>
+        <w:t xml:space="preserve">there </w:t>
+      </w:r>
+      <w:r>
+        <w:rPr>
+          <w:rFonts w:ascii="Times New Roman" w:eastAsia="Times New Roman" w:hAnsi="Times New Roman" w:cs="Times New Roman"/>
+          <w:sz w:val="24"/>
+          <w:szCs w:val="24"/>
+        </w:rPr>
+        <w:t>are</w:t>
+      </w:r>
+      <w:r>
+        <w:rPr>
+          <w:rFonts w:ascii="Times New Roman" w:eastAsia="Times New Roman" w:hAnsi="Times New Roman" w:cs="Times New Roman"/>
+          <w:sz w:val="24"/>
+          <w:szCs w:val="24"/>
+        </w:rPr>
+        <w:t xml:space="preserve"> no current alternative plans to meet the dates. </w:t>
+      </w:r>
+      <w:r>
+        <w:rPr>
+          <w:rFonts w:ascii="Times New Roman" w:eastAsia="Times New Roman" w:hAnsi="Times New Roman" w:cs="Times New Roman"/>
+          <w:sz w:val="24"/>
+          <w:szCs w:val="24"/>
+        </w:rPr>
+        <w:t>SMFB</w:t>
+      </w:r>
+      <w:r>
+        <w:rPr>
+          <w:rFonts w:ascii="Times New Roman" w:eastAsia="Times New Roman" w:hAnsi="Times New Roman" w:cs="Times New Roman"/>
+          <w:sz w:val="24"/>
+          <w:szCs w:val="24"/>
+        </w:rPr>
+        <w:t xml:space="preserve"> is in discussion with NAMB and a few other OFI’s to seek a waiver from meeting these dates.</w:t>
       </w:r>
     </w:p>
     <w:p>
@@ -1817,6 +2102,11 @@
     </w:p>
     <w:p>
       <w:pPr>
+        <w:pStyle w:val="ListParagraph"/>
+        <w:numPr>
+          <w:ilvl w:val="0"/>
+          <w:numId w:val="9"/>
+        </w:numPr>
         <w:spacing w:before="100" w:beforeAutospacing="1" w:after="100" w:afterAutospacing="1" w:line="240" w:lineRule="auto"/>
         <w:jc w:val="both"/>
         <w:rPr>
@@ -1831,15 +2121,264 @@
           <w:sz w:val="24"/>
           <w:szCs w:val="24"/>
         </w:rPr>
-        <w:t xml:space="preserve">No ethical concerns are </w:t>
-      </w:r>
-      <w:r>
-        <w:rPr>
-          <w:rFonts w:ascii="Times New Roman" w:eastAsia="Times New Roman" w:hAnsi="Times New Roman" w:cs="Times New Roman"/>
-          <w:sz w:val="24"/>
-          <w:szCs w:val="24"/>
-        </w:rPr>
-        <w:t xml:space="preserve">apparent as at this moment. </w:t>
+        <w:t>Harms to privacy</w:t>
+      </w:r>
+      <w:r>
+        <w:rPr>
+          <w:rFonts w:ascii="Times New Roman" w:eastAsia="Times New Roman" w:hAnsi="Times New Roman" w:cs="Times New Roman"/>
+          <w:sz w:val="24"/>
+          <w:szCs w:val="24"/>
+        </w:rPr>
+        <w:t xml:space="preserve"> – </w:t>
+      </w:r>
+      <w:r>
+        <w:rPr>
+          <w:rFonts w:ascii="Times New Roman" w:eastAsia="Times New Roman" w:hAnsi="Times New Roman" w:cs="Times New Roman"/>
+          <w:sz w:val="24"/>
+          <w:szCs w:val="24"/>
+        </w:rPr>
+        <w:t xml:space="preserve">This project will receive and evaluate </w:t>
+      </w:r>
+      <w:r>
+        <w:rPr>
+          <w:rFonts w:ascii="Times New Roman" w:eastAsia="Times New Roman" w:hAnsi="Times New Roman" w:cs="Times New Roman"/>
+          <w:sz w:val="24"/>
+          <w:szCs w:val="24"/>
+        </w:rPr>
+        <w:t xml:space="preserve">sensitive </w:t>
+      </w:r>
+      <w:r>
+        <w:rPr>
+          <w:rFonts w:ascii="Times New Roman" w:eastAsia="Times New Roman" w:hAnsi="Times New Roman" w:cs="Times New Roman"/>
+          <w:sz w:val="24"/>
+          <w:szCs w:val="24"/>
+        </w:rPr>
+        <w:t xml:space="preserve">operation data of the entity being assessed. In addition, being an operating financial institution, the project may come across sensitive </w:t>
+      </w:r>
+      <w:r>
+        <w:rPr>
+          <w:rFonts w:ascii="Times New Roman" w:eastAsia="Times New Roman" w:hAnsi="Times New Roman" w:cs="Times New Roman"/>
+          <w:sz w:val="24"/>
+          <w:szCs w:val="24"/>
+        </w:rPr>
+        <w:t xml:space="preserve">personal information </w:t>
+      </w:r>
+      <w:r>
+        <w:rPr>
+          <w:rFonts w:ascii="Times New Roman" w:eastAsia="Times New Roman" w:hAnsi="Times New Roman" w:cs="Times New Roman"/>
+          <w:sz w:val="24"/>
+          <w:szCs w:val="24"/>
+        </w:rPr>
+        <w:t xml:space="preserve">relating to its clients and stakeholders. If these information were to get in the hands of threat actors, this may </w:t>
+      </w:r>
+      <w:r>
+        <w:rPr>
+          <w:rFonts w:ascii="Times New Roman" w:eastAsia="Times New Roman" w:hAnsi="Times New Roman" w:cs="Times New Roman"/>
+          <w:sz w:val="24"/>
+          <w:szCs w:val="24"/>
+        </w:rPr>
+        <w:t>results in costly spam, phishing, or other undesirable communications.</w:t>
+      </w:r>
+    </w:p>
+    <w:p>
+      <w:pPr>
+        <w:spacing w:after="0" w:line="240" w:lineRule="auto"/>
+        <w:ind w:left="720"/>
+        <w:jc w:val="both"/>
+        <w:rPr>
+          <w:rFonts w:ascii="Times New Roman" w:eastAsia="Times New Roman" w:hAnsi="Times New Roman" w:cs="Times New Roman"/>
+          <w:sz w:val="24"/>
+          <w:szCs w:val="24"/>
+        </w:rPr>
+      </w:pPr>
+      <w:r>
+        <w:rPr>
+          <w:rFonts w:ascii="Times New Roman" w:eastAsia="Times New Roman" w:hAnsi="Times New Roman" w:cs="Times New Roman"/>
+          <w:sz w:val="24"/>
+          <w:szCs w:val="24"/>
+        </w:rPr>
+        <w:t>The following steps have been agreed to address these:</w:t>
+      </w:r>
+    </w:p>
+    <w:p>
+      <w:pPr>
+        <w:pStyle w:val="ListParagraph"/>
+        <w:numPr>
+          <w:ilvl w:val="1"/>
+          <w:numId w:val="9"/>
+        </w:numPr>
+        <w:spacing w:after="0" w:line="240" w:lineRule="auto"/>
+        <w:jc w:val="both"/>
+        <w:rPr>
+          <w:rFonts w:ascii="Times New Roman" w:eastAsia="Times New Roman" w:hAnsi="Times New Roman" w:cs="Times New Roman"/>
+          <w:sz w:val="24"/>
+          <w:szCs w:val="24"/>
+        </w:rPr>
+      </w:pPr>
+      <w:r>
+        <w:rPr>
+          <w:rFonts w:ascii="Times New Roman" w:eastAsia="Times New Roman" w:hAnsi="Times New Roman" w:cs="Times New Roman"/>
+          <w:sz w:val="24"/>
+          <w:szCs w:val="24"/>
+        </w:rPr>
+        <w:t>The recipients of the information have agreed to only use these information for the purpose of educational evaluation alone and have further agreed to:</w:t>
+      </w:r>
+    </w:p>
+    <w:p>
+      <w:pPr>
+        <w:pStyle w:val="ListParagraph"/>
+        <w:numPr>
+          <w:ilvl w:val="2"/>
+          <w:numId w:val="9"/>
+        </w:numPr>
+        <w:spacing w:before="100" w:beforeAutospacing="1" w:after="100" w:afterAutospacing="1" w:line="240" w:lineRule="auto"/>
+        <w:jc w:val="both"/>
+        <w:rPr>
+          <w:rFonts w:ascii="Times New Roman" w:eastAsia="Times New Roman" w:hAnsi="Times New Roman" w:cs="Times New Roman"/>
+          <w:sz w:val="24"/>
+          <w:szCs w:val="24"/>
+        </w:rPr>
+      </w:pPr>
+      <w:r>
+        <w:rPr>
+          <w:rFonts w:ascii="Times New Roman" w:eastAsia="Times New Roman" w:hAnsi="Times New Roman" w:cs="Times New Roman"/>
+          <w:sz w:val="24"/>
+          <w:szCs w:val="24"/>
+        </w:rPr>
+        <w:t>Protect these information from being accessed by third-parties</w:t>
+      </w:r>
+    </w:p>
+    <w:p>
+      <w:pPr>
+        <w:pStyle w:val="ListParagraph"/>
+        <w:numPr>
+          <w:ilvl w:val="2"/>
+          <w:numId w:val="9"/>
+        </w:numPr>
+        <w:spacing w:before="100" w:beforeAutospacing="1" w:after="100" w:afterAutospacing="1" w:line="240" w:lineRule="auto"/>
+        <w:jc w:val="both"/>
+        <w:rPr>
+          <w:rFonts w:ascii="Times New Roman" w:eastAsia="Times New Roman" w:hAnsi="Times New Roman" w:cs="Times New Roman"/>
+          <w:sz w:val="24"/>
+          <w:szCs w:val="24"/>
+        </w:rPr>
+      </w:pPr>
+      <w:r>
+        <w:rPr>
+          <w:rFonts w:ascii="Times New Roman" w:eastAsia="Times New Roman" w:hAnsi="Times New Roman" w:cs="Times New Roman"/>
+          <w:sz w:val="24"/>
+          <w:szCs w:val="24"/>
+        </w:rPr>
+        <w:t>Destroy these information following the expiration of the reasonable use period</w:t>
+      </w:r>
+    </w:p>
+    <w:p>
+      <w:pPr>
+        <w:pStyle w:val="ListParagraph"/>
+        <w:numPr>
+          <w:ilvl w:val="1"/>
+          <w:numId w:val="9"/>
+        </w:numPr>
+        <w:spacing w:before="100" w:beforeAutospacing="1" w:after="100" w:afterAutospacing="1" w:line="240" w:lineRule="auto"/>
+        <w:jc w:val="both"/>
+        <w:rPr>
+          <w:rFonts w:ascii="Times New Roman" w:eastAsia="Times New Roman" w:hAnsi="Times New Roman" w:cs="Times New Roman"/>
+          <w:sz w:val="24"/>
+          <w:szCs w:val="24"/>
+        </w:rPr>
+      </w:pPr>
+      <w:r>
+        <w:rPr>
+          <w:rFonts w:ascii="Times New Roman" w:eastAsia="Times New Roman" w:hAnsi="Times New Roman" w:cs="Times New Roman"/>
+          <w:sz w:val="24"/>
+          <w:szCs w:val="24"/>
+        </w:rPr>
+        <w:t xml:space="preserve">Correspondence including information relating to the entity will only be communicated using </w:t>
+      </w:r>
+      <w:r>
+        <w:rPr>
+          <w:rFonts w:ascii="Times New Roman" w:eastAsia="Times New Roman" w:hAnsi="Times New Roman" w:cs="Times New Roman"/>
+          <w:sz w:val="24"/>
+          <w:szCs w:val="24"/>
+        </w:rPr>
+        <w:t>encrypted email service</w:t>
+      </w:r>
+      <w:r>
+        <w:rPr>
+          <w:rFonts w:ascii="Times New Roman" w:eastAsia="Times New Roman" w:hAnsi="Times New Roman" w:cs="Times New Roman"/>
+          <w:sz w:val="24"/>
+          <w:szCs w:val="24"/>
+        </w:rPr>
+        <w:t xml:space="preserve"> </w:t>
+      </w:r>
+    </w:p>
+    <w:p>
+      <w:pPr>
+        <w:pStyle w:val="ListParagraph"/>
+        <w:spacing w:before="100" w:beforeAutospacing="1" w:after="100" w:afterAutospacing="1" w:line="240" w:lineRule="auto"/>
+        <w:ind w:left="1440"/>
+        <w:jc w:val="both"/>
+        <w:rPr>
+          <w:rFonts w:ascii="Times New Roman" w:eastAsia="Times New Roman" w:hAnsi="Times New Roman" w:cs="Times New Roman"/>
+          <w:sz w:val="24"/>
+          <w:szCs w:val="24"/>
+        </w:rPr>
+      </w:pPr>
+    </w:p>
+    <w:p>
+      <w:pPr>
+        <w:pStyle w:val="ListParagraph"/>
+        <w:numPr>
+          <w:ilvl w:val="0"/>
+          <w:numId w:val="9"/>
+        </w:numPr>
+        <w:spacing w:before="100" w:beforeAutospacing="1" w:after="100" w:afterAutospacing="1" w:line="240" w:lineRule="auto"/>
+        <w:jc w:val="both"/>
+        <w:rPr>
+          <w:rFonts w:ascii="Times New Roman" w:eastAsia="Times New Roman" w:hAnsi="Times New Roman" w:cs="Times New Roman"/>
+          <w:sz w:val="24"/>
+          <w:szCs w:val="24"/>
+        </w:rPr>
+      </w:pPr>
+      <w:r>
+        <w:rPr>
+          <w:rFonts w:ascii="Times New Roman" w:eastAsia="Times New Roman" w:hAnsi="Times New Roman" w:cs="Times New Roman"/>
+          <w:sz w:val="24"/>
+          <w:szCs w:val="24"/>
+        </w:rPr>
+        <w:t>Transparency and disclosure</w:t>
+      </w:r>
+      <w:r>
+        <w:rPr>
+          <w:rFonts w:ascii="Times New Roman" w:eastAsia="Times New Roman" w:hAnsi="Times New Roman" w:cs="Times New Roman"/>
+          <w:sz w:val="24"/>
+          <w:szCs w:val="24"/>
+        </w:rPr>
+        <w:t xml:space="preserve"> </w:t>
+      </w:r>
+      <w:r>
+        <w:rPr>
+          <w:rFonts w:ascii="Times New Roman" w:eastAsia="Times New Roman" w:hAnsi="Times New Roman" w:cs="Times New Roman"/>
+          <w:sz w:val="24"/>
+          <w:szCs w:val="24"/>
+        </w:rPr>
+        <w:t>–</w:t>
+      </w:r>
+      <w:r>
+        <w:rPr>
+          <w:rFonts w:ascii="Times New Roman" w:eastAsia="Times New Roman" w:hAnsi="Times New Roman" w:cs="Times New Roman"/>
+          <w:sz w:val="24"/>
+          <w:szCs w:val="24"/>
+        </w:rPr>
+        <w:t xml:space="preserve"> </w:t>
+      </w:r>
+      <w:r>
+        <w:rPr>
+          <w:rFonts w:ascii="Times New Roman" w:eastAsia="Times New Roman" w:hAnsi="Times New Roman" w:cs="Times New Roman"/>
+          <w:sz w:val="24"/>
+          <w:szCs w:val="24"/>
+        </w:rPr>
+        <w:t>The entity has been informed about the ‘use’ case for this project and has agreed to support the project and give permission only for data collected and report outcomes to be disclosed and used for educational assessment purpose within limited time.</w:t>
       </w:r>
     </w:p>
     <w:p>
@@ -1862,11 +2401,16 @@
           <w:sz w:val="21"/>
           <w:szCs w:val="21"/>
         </w:rPr>
-        <w:t xml:space="preserve">Your suitability for the project, </w:t>
-      </w:r>
-    </w:p>
-    <w:p>
-      <w:pPr>
+        <w:t>Stakeholders:</w:t>
+      </w:r>
+    </w:p>
+    <w:p>
+      <w:pPr>
+        <w:pStyle w:val="ListParagraph"/>
+        <w:numPr>
+          <w:ilvl w:val="0"/>
+          <w:numId w:val="10"/>
+        </w:numPr>
         <w:spacing w:before="100" w:beforeAutospacing="1" w:after="100" w:afterAutospacing="1" w:line="240" w:lineRule="auto"/>
         <w:jc w:val="both"/>
         <w:rPr>
@@ -1881,19 +2425,24 @@
           <w:sz w:val="24"/>
           <w:szCs w:val="24"/>
         </w:rPr>
-        <w:t xml:space="preserve">I grew up in Nigeria before migrating to Australia and have extensive work experience and network acquired in the country. In addition, I had worked in the financial sector </w:t>
-      </w:r>
-      <w:r>
-        <w:rPr>
-          <w:rFonts w:ascii="Times New Roman" w:eastAsia="Times New Roman" w:hAnsi="Times New Roman" w:cs="Times New Roman"/>
-          <w:sz w:val="24"/>
-          <w:szCs w:val="24"/>
-        </w:rPr>
-        <w:t xml:space="preserve">for years with a great understanding of the operations of the money market in Nigeria. </w:t>
-      </w:r>
-    </w:p>
-    <w:p>
-      <w:pPr>
+        <w:t>The Regulatory Authority</w:t>
+      </w:r>
+      <w:r>
+        <w:rPr>
+          <w:rFonts w:ascii="Times New Roman" w:eastAsia="Times New Roman" w:hAnsi="Times New Roman" w:cs="Times New Roman"/>
+          <w:sz w:val="24"/>
+          <w:szCs w:val="24"/>
+        </w:rPr>
+        <w:t xml:space="preserve"> – When completed, it is reasonably expected that the project report may be considered as a key input for the entity’s submission to the regulatory authority, the CBN, to demonstrate compliance with the guidelines</w:t>
+      </w:r>
+    </w:p>
+    <w:p>
+      <w:pPr>
+        <w:pStyle w:val="ListParagraph"/>
+        <w:numPr>
+          <w:ilvl w:val="0"/>
+          <w:numId w:val="10"/>
+        </w:numPr>
         <w:spacing w:before="100" w:beforeAutospacing="1" w:after="100" w:afterAutospacing="1" w:line="240" w:lineRule="auto"/>
         <w:jc w:val="both"/>
         <w:rPr>
@@ -1908,30 +2457,122 @@
           <w:sz w:val="24"/>
           <w:szCs w:val="24"/>
         </w:rPr>
-        <w:t xml:space="preserve">Regarding MMFB, I have significant influence over its operations derived from being a stakeholder. </w:t>
-      </w:r>
-      <w:r>
-        <w:rPr>
-          <w:rFonts w:ascii="Times New Roman" w:eastAsia="Times New Roman" w:hAnsi="Times New Roman" w:cs="Times New Roman"/>
-          <w:sz w:val="24"/>
-          <w:szCs w:val="24"/>
-        </w:rPr>
-        <w:t xml:space="preserve">When the Exposure Draft was issued initially in August 2021, I was requested by MMFB to assist to provide some feedback to the CBN, which I did. </w:t>
-      </w:r>
-    </w:p>
-    <w:p>
-      <w:pPr>
+        <w:t>The Board of Directors – The board of directors have responsibilities under the guidelines and the reports from this project may be submitted to the board by Management and its recommendation may be used in policy development within the entity</w:t>
+      </w:r>
+    </w:p>
+    <w:p>
+      <w:pPr>
+        <w:pStyle w:val="ListParagraph"/>
+        <w:numPr>
+          <w:ilvl w:val="0"/>
+          <w:numId w:val="10"/>
+        </w:numPr>
         <w:spacing w:before="100" w:beforeAutospacing="1" w:after="100" w:afterAutospacing="1" w:line="240" w:lineRule="auto"/>
         <w:jc w:val="both"/>
         <w:rPr>
           <w:rFonts w:ascii="Times New Roman" w:eastAsia="Times New Roman" w:hAnsi="Times New Roman" w:cs="Times New Roman"/>
-          <w:b/>
-          <w:bCs/>
-          <w:sz w:val="24"/>
-          <w:szCs w:val="24"/>
-        </w:rPr>
-      </w:pPr>
-      <w:r>
+          <w:sz w:val="24"/>
+          <w:szCs w:val="24"/>
+        </w:rPr>
+      </w:pPr>
+      <w:r>
+        <w:rPr>
+          <w:rFonts w:ascii="Times New Roman" w:eastAsia="Times New Roman" w:hAnsi="Times New Roman" w:cs="Times New Roman"/>
+          <w:sz w:val="24"/>
+          <w:szCs w:val="24"/>
+        </w:rPr>
+        <w:lastRenderedPageBreak/>
+        <w:t>Edith Cowan University</w:t>
+      </w:r>
+      <w:r>
+        <w:rPr>
+          <w:rFonts w:ascii="Times New Roman" w:eastAsia="Times New Roman" w:hAnsi="Times New Roman" w:cs="Times New Roman"/>
+          <w:sz w:val="24"/>
+          <w:szCs w:val="24"/>
+        </w:rPr>
+        <w:t xml:space="preserve"> (ECU)</w:t>
+      </w:r>
+      <w:r>
+        <w:rPr>
+          <w:rFonts w:ascii="Times New Roman" w:eastAsia="Times New Roman" w:hAnsi="Times New Roman" w:cs="Times New Roman"/>
+          <w:sz w:val="24"/>
+          <w:szCs w:val="24"/>
+        </w:rPr>
+        <w:t xml:space="preserve"> </w:t>
+      </w:r>
+      <w:r>
+        <w:rPr>
+          <w:rFonts w:ascii="Times New Roman" w:eastAsia="Times New Roman" w:hAnsi="Times New Roman" w:cs="Times New Roman"/>
+          <w:sz w:val="24"/>
+          <w:szCs w:val="24"/>
+        </w:rPr>
+        <w:t>–</w:t>
+      </w:r>
+      <w:r>
+        <w:rPr>
+          <w:rFonts w:ascii="Times New Roman" w:eastAsia="Times New Roman" w:hAnsi="Times New Roman" w:cs="Times New Roman"/>
+          <w:sz w:val="24"/>
+          <w:szCs w:val="24"/>
+        </w:rPr>
+        <w:t xml:space="preserve"> </w:t>
+      </w:r>
+      <w:r>
+        <w:rPr>
+          <w:rFonts w:ascii="Times New Roman" w:eastAsia="Times New Roman" w:hAnsi="Times New Roman" w:cs="Times New Roman"/>
+          <w:sz w:val="24"/>
+          <w:szCs w:val="24"/>
+        </w:rPr>
+        <w:t xml:space="preserve">The Unit Coordinator &amp; Facilitator for the </w:t>
+      </w:r>
+      <w:r>
+        <w:rPr>
+          <w:rFonts w:ascii="Times New Roman" w:eastAsia="Times New Roman" w:hAnsi="Times New Roman" w:cs="Times New Roman"/>
+          <w:sz w:val="24"/>
+          <w:szCs w:val="24"/>
+        </w:rPr>
+        <w:t xml:space="preserve">Capstone Cyber Project </w:t>
+      </w:r>
+      <w:r>
+        <w:rPr>
+          <w:rFonts w:ascii="Times New Roman" w:eastAsia="Times New Roman" w:hAnsi="Times New Roman" w:cs="Times New Roman"/>
+          <w:sz w:val="24"/>
+          <w:szCs w:val="24"/>
+        </w:rPr>
+        <w:t xml:space="preserve">1 </w:t>
+      </w:r>
+      <w:r>
+        <w:rPr>
+          <w:rFonts w:ascii="Times New Roman" w:eastAsia="Times New Roman" w:hAnsi="Times New Roman" w:cs="Times New Roman"/>
+          <w:sz w:val="24"/>
+          <w:szCs w:val="24"/>
+        </w:rPr>
+        <w:t>CYB6012 (23AC1)</w:t>
+      </w:r>
+      <w:r>
+        <w:rPr>
+          <w:rFonts w:ascii="Times New Roman" w:eastAsia="Times New Roman" w:hAnsi="Times New Roman" w:cs="Times New Roman"/>
+          <w:sz w:val="24"/>
+          <w:szCs w:val="24"/>
+        </w:rPr>
+        <w:t xml:space="preserve"> will provide guidance, supervision and assessment of the project </w:t>
+      </w:r>
+    </w:p>
+    <w:p>
+      <w:pPr>
+        <w:pStyle w:val="ListParagraph"/>
+        <w:spacing w:before="100" w:beforeAutospacing="1" w:after="100" w:afterAutospacing="1" w:line="240" w:lineRule="auto"/>
+        <w:jc w:val="both"/>
+        <w:rPr>
+          <w:rFonts w:ascii="Times New Roman" w:eastAsia="Times New Roman" w:hAnsi="Times New Roman" w:cs="Times New Roman"/>
+          <w:sz w:val="24"/>
+          <w:szCs w:val="24"/>
+        </w:rPr>
+      </w:pPr>
+    </w:p>
+    <w:p>
+      <w:pPr>
+        <w:spacing w:before="100" w:beforeAutospacing="1" w:after="100" w:afterAutospacing="1" w:line="240" w:lineRule="auto"/>
+        <w:jc w:val="both"/>
         <w:rPr>
           <w:rStyle w:val="Strong"/>
           <w:rFonts w:ascii="Arial" w:hAnsi="Arial" w:cs="Arial"/>
@@ -1939,289 +2580,144 @@
           <w:sz w:val="21"/>
           <w:szCs w:val="21"/>
         </w:rPr>
-        <w:t>Project schedule in Gant Chart</w:t>
-      </w:r>
-      <w:r>
-        <w:rPr>
+      </w:pPr>
+      <w:r>
+        <w:rPr>
+          <w:rStyle w:val="Strong"/>
           <w:rFonts w:ascii="Arial" w:hAnsi="Arial" w:cs="Arial"/>
           <w:color w:val="444444"/>
           <w:sz w:val="21"/>
           <w:szCs w:val="21"/>
         </w:rPr>
-        <w:t>.</w:t>
-      </w:r>
-    </w:p>
-    <w:p>
-      <w:pPr>
-        <w:spacing w:before="100" w:beforeAutospacing="1" w:after="100" w:afterAutospacing="1" w:line="240" w:lineRule="auto"/>
-        <w:jc w:val="both"/>
-        <w:rPr>
-          <w:rFonts w:ascii="Times New Roman" w:eastAsia="Times New Roman" w:hAnsi="Times New Roman" w:cs="Times New Roman"/>
-          <w:sz w:val="24"/>
-          <w:szCs w:val="24"/>
-        </w:rPr>
-      </w:pPr>
-      <w:r>
-        <w:rPr>
-          <w:rFonts w:ascii="Times New Roman" w:eastAsia="Times New Roman" w:hAnsi="Times New Roman" w:cs="Times New Roman"/>
-          <w:sz w:val="24"/>
-          <w:szCs w:val="24"/>
-        </w:rPr>
-        <w:t>This will be developed</w:t>
-      </w:r>
-      <w:r>
-        <w:rPr>
-          <w:rFonts w:ascii="Times New Roman" w:eastAsia="Times New Roman" w:hAnsi="Times New Roman" w:cs="Times New Roman"/>
-          <w:sz w:val="24"/>
-          <w:szCs w:val="24"/>
-        </w:rPr>
-        <w:t xml:space="preserve"> and submitted later on.</w:t>
-      </w:r>
-    </w:p>
-    <w:p>
-      <w:pPr>
-        <w:spacing w:before="100" w:beforeAutospacing="1" w:after="100" w:afterAutospacing="1" w:line="240" w:lineRule="auto"/>
-        <w:jc w:val="both"/>
-        <w:rPr>
-          <w:rFonts w:ascii="Times New Roman" w:eastAsia="Times New Roman" w:hAnsi="Times New Roman" w:cs="Times New Roman"/>
-          <w:sz w:val="24"/>
-          <w:szCs w:val="24"/>
-        </w:rPr>
-      </w:pPr>
-    </w:p>
-    <w:p>
-      <w:pPr>
-        <w:spacing w:before="100" w:beforeAutospacing="1" w:after="100" w:afterAutospacing="1" w:line="240" w:lineRule="auto"/>
-        <w:jc w:val="both"/>
-        <w:rPr>
-          <w:rFonts w:ascii="Times New Roman" w:eastAsia="Times New Roman" w:hAnsi="Times New Roman" w:cs="Times New Roman"/>
-          <w:sz w:val="24"/>
-          <w:szCs w:val="24"/>
-        </w:rPr>
-      </w:pPr>
-    </w:p>
-    <w:p>
-      <w:pPr>
-        <w:numPr>
-          <w:ilvl w:val="0"/>
-          <w:numId w:val="8"/>
-        </w:numPr>
-        <w:shd w:val="clear" w:color="auto" w:fill="F8FAFE"/>
-        <w:spacing w:before="100" w:beforeAutospacing="1" w:after="84" w:line="240" w:lineRule="auto"/>
-        <w:ind w:left="1110"/>
-        <w:rPr>
-          <w:rFonts w:ascii="Open Sans" w:eastAsia="Times New Roman" w:hAnsi="Open Sans" w:cs="Open Sans"/>
-          <w:color w:val="333333"/>
+        <w:t>Suitability</w:t>
+      </w:r>
+      <w:r>
+        <w:rPr>
+          <w:rStyle w:val="Strong"/>
+          <w:rFonts w:ascii="Arial" w:hAnsi="Arial" w:cs="Arial"/>
+          <w:color w:val="444444"/>
           <w:sz w:val="21"/>
           <w:szCs w:val="21"/>
-          <w:lang w:val="en-AU" w:eastAsia="en-AU"/>
-        </w:rPr>
-      </w:pPr>
-      <w:r>
-        <w:rPr>
-          <w:rFonts w:ascii="Open Sans" w:eastAsia="Times New Roman" w:hAnsi="Open Sans" w:cs="Open Sans"/>
-          <w:color w:val="333333"/>
+        </w:rPr>
+        <w:t xml:space="preserve"> for the project</w:t>
+      </w:r>
+    </w:p>
+    <w:p>
+      <w:pPr>
+        <w:spacing w:before="100" w:beforeAutospacing="1" w:after="100" w:afterAutospacing="1" w:line="240" w:lineRule="auto"/>
+        <w:jc w:val="both"/>
+        <w:rPr>
+          <w:rFonts w:ascii="Times New Roman" w:eastAsia="Times New Roman" w:hAnsi="Times New Roman" w:cs="Times New Roman"/>
+          <w:sz w:val="24"/>
+          <w:szCs w:val="24"/>
+        </w:rPr>
+      </w:pPr>
+      <w:r>
+        <w:rPr>
+          <w:rFonts w:ascii="Times New Roman" w:eastAsia="Times New Roman" w:hAnsi="Times New Roman" w:cs="Times New Roman"/>
+          <w:sz w:val="24"/>
+          <w:szCs w:val="24"/>
+        </w:rPr>
+        <w:t xml:space="preserve">I grew up in Nigeria before migrating to Australia and have extensive work experience and network acquired in the country. In addition, I had worked in the financial sector </w:t>
+      </w:r>
+      <w:r>
+        <w:rPr>
+          <w:rFonts w:ascii="Times New Roman" w:eastAsia="Times New Roman" w:hAnsi="Times New Roman" w:cs="Times New Roman"/>
+          <w:sz w:val="24"/>
+          <w:szCs w:val="24"/>
+        </w:rPr>
+        <w:t xml:space="preserve">for years with a great understanding of the operations of the money market in Nigeria. </w:t>
+      </w:r>
+    </w:p>
+    <w:p>
+      <w:pPr>
+        <w:spacing w:before="100" w:beforeAutospacing="1" w:after="100" w:afterAutospacing="1" w:line="240" w:lineRule="auto"/>
+        <w:jc w:val="both"/>
+        <w:rPr>
+          <w:rFonts w:ascii="Times New Roman" w:eastAsia="Times New Roman" w:hAnsi="Times New Roman" w:cs="Times New Roman"/>
+          <w:sz w:val="24"/>
+          <w:szCs w:val="24"/>
+        </w:rPr>
+      </w:pPr>
+      <w:r>
+        <w:rPr>
+          <w:rFonts w:ascii="Times New Roman" w:eastAsia="Times New Roman" w:hAnsi="Times New Roman" w:cs="Times New Roman"/>
+          <w:sz w:val="24"/>
+          <w:szCs w:val="24"/>
+        </w:rPr>
+        <w:t xml:space="preserve">Regarding </w:t>
+      </w:r>
+      <w:r>
+        <w:rPr>
+          <w:rFonts w:ascii="Times New Roman" w:eastAsia="Times New Roman" w:hAnsi="Times New Roman" w:cs="Times New Roman"/>
+          <w:sz w:val="24"/>
+          <w:szCs w:val="24"/>
+        </w:rPr>
+        <w:t>SMFB</w:t>
+      </w:r>
+      <w:r>
+        <w:rPr>
+          <w:rFonts w:ascii="Times New Roman" w:eastAsia="Times New Roman" w:hAnsi="Times New Roman" w:cs="Times New Roman"/>
+          <w:sz w:val="24"/>
+          <w:szCs w:val="24"/>
+        </w:rPr>
+        <w:t xml:space="preserve">, I have significant influence over its operations derived from being a stakeholder. </w:t>
+      </w:r>
+      <w:r>
+        <w:rPr>
+          <w:rFonts w:ascii="Times New Roman" w:eastAsia="Times New Roman" w:hAnsi="Times New Roman" w:cs="Times New Roman"/>
+          <w:sz w:val="24"/>
+          <w:szCs w:val="24"/>
+        </w:rPr>
+        <w:t xml:space="preserve">When the Exposure Draft was issued initially in August 2021, I was requested by </w:t>
+      </w:r>
+      <w:r>
+        <w:rPr>
+          <w:rFonts w:ascii="Times New Roman" w:eastAsia="Times New Roman" w:hAnsi="Times New Roman" w:cs="Times New Roman"/>
+          <w:sz w:val="24"/>
+          <w:szCs w:val="24"/>
+        </w:rPr>
+        <w:t>SMFB</w:t>
+      </w:r>
+      <w:r>
+        <w:rPr>
+          <w:rFonts w:ascii="Times New Roman" w:eastAsia="Times New Roman" w:hAnsi="Times New Roman" w:cs="Times New Roman"/>
+          <w:sz w:val="24"/>
+          <w:szCs w:val="24"/>
+        </w:rPr>
+        <w:t xml:space="preserve"> to assist to provide some feedback to the CBN, which I did. </w:t>
+      </w:r>
+    </w:p>
+    <w:p>
+      <w:pPr>
+        <w:spacing w:before="100" w:beforeAutospacing="1" w:after="100" w:afterAutospacing="1" w:line="240" w:lineRule="auto"/>
+        <w:jc w:val="both"/>
+        <w:rPr>
+          <w:rFonts w:ascii="Times New Roman" w:eastAsia="Times New Roman" w:hAnsi="Times New Roman" w:cs="Times New Roman"/>
+          <w:b/>
+          <w:bCs/>
+          <w:sz w:val="24"/>
+          <w:szCs w:val="24"/>
+        </w:rPr>
+      </w:pPr>
+      <w:r>
+        <w:rPr>
+          <w:rStyle w:val="Strong"/>
+          <w:rFonts w:ascii="Arial" w:hAnsi="Arial" w:cs="Arial"/>
+          <w:color w:val="444444"/>
           <w:sz w:val="21"/>
           <w:szCs w:val="21"/>
-          <w:lang w:val="en-AU" w:eastAsia="en-AU"/>
-        </w:rPr>
-        <w:t>Aim and Objectives (Week 1: 1.6)</w:t>
-      </w:r>
-    </w:p>
-    <w:p>
-      <w:pPr>
-        <w:numPr>
-          <w:ilvl w:val="0"/>
-          <w:numId w:val="8"/>
-        </w:numPr>
-        <w:shd w:val="clear" w:color="auto" w:fill="F8FAFE"/>
-        <w:spacing w:before="100" w:beforeAutospacing="1" w:after="84" w:line="240" w:lineRule="auto"/>
-        <w:ind w:left="1110"/>
-        <w:rPr>
-          <w:rFonts w:ascii="Open Sans" w:eastAsia="Times New Roman" w:hAnsi="Open Sans" w:cs="Open Sans"/>
-          <w:color w:val="333333"/>
+        </w:rPr>
+        <w:t>Project schedule in Gant Chart</w:t>
+      </w:r>
+      <w:r>
+        <w:rPr>
+          <w:rFonts w:ascii="Arial" w:hAnsi="Arial" w:cs="Arial"/>
+          <w:color w:val="444444"/>
           <w:sz w:val="21"/>
           <w:szCs w:val="21"/>
-          <w:lang w:val="en-AU" w:eastAsia="en-AU"/>
-        </w:rPr>
-      </w:pPr>
-      <w:r>
-        <w:rPr>
-          <w:rFonts w:ascii="Open Sans" w:eastAsia="Times New Roman" w:hAnsi="Open Sans" w:cs="Open Sans"/>
-          <w:color w:val="333333"/>
-          <w:sz w:val="21"/>
-          <w:szCs w:val="21"/>
-          <w:lang w:val="en-AU" w:eastAsia="en-AU"/>
-        </w:rPr>
-        <w:t>Justification (Week 1: 1.3)</w:t>
-      </w:r>
-    </w:p>
-    <w:p>
-      <w:pPr>
-        <w:numPr>
-          <w:ilvl w:val="0"/>
-          <w:numId w:val="8"/>
-        </w:numPr>
-        <w:shd w:val="clear" w:color="auto" w:fill="F8FAFE"/>
-        <w:spacing w:before="100" w:beforeAutospacing="1" w:after="84" w:line="240" w:lineRule="auto"/>
-        <w:ind w:left="1110"/>
-        <w:rPr>
-          <w:rFonts w:ascii="Open Sans" w:eastAsia="Times New Roman" w:hAnsi="Open Sans" w:cs="Open Sans"/>
-          <w:color w:val="333333"/>
-          <w:sz w:val="21"/>
-          <w:szCs w:val="21"/>
-          <w:lang w:val="en-AU" w:eastAsia="en-AU"/>
-        </w:rPr>
-      </w:pPr>
-      <w:r>
-        <w:rPr>
-          <w:rFonts w:ascii="Open Sans" w:eastAsia="Times New Roman" w:hAnsi="Open Sans" w:cs="Open Sans"/>
-          <w:color w:val="333333"/>
-          <w:sz w:val="21"/>
-          <w:szCs w:val="21"/>
-          <w:lang w:val="en-AU" w:eastAsia="en-AU"/>
-        </w:rPr>
-        <w:t>Scope (Week 1: 1.4)</w:t>
-      </w:r>
-    </w:p>
-    <w:p>
-      <w:pPr>
-        <w:numPr>
-          <w:ilvl w:val="0"/>
-          <w:numId w:val="8"/>
-        </w:numPr>
-        <w:shd w:val="clear" w:color="auto" w:fill="F8FAFE"/>
-        <w:spacing w:before="100" w:beforeAutospacing="1" w:after="84" w:line="240" w:lineRule="auto"/>
-        <w:ind w:left="1110"/>
-        <w:rPr>
-          <w:rFonts w:ascii="Open Sans" w:eastAsia="Times New Roman" w:hAnsi="Open Sans" w:cs="Open Sans"/>
-          <w:color w:val="333333"/>
-          <w:sz w:val="21"/>
-          <w:szCs w:val="21"/>
-          <w:lang w:val="en-AU" w:eastAsia="en-AU"/>
-        </w:rPr>
-      </w:pPr>
-      <w:r>
-        <w:rPr>
-          <w:rFonts w:ascii="Open Sans" w:eastAsia="Times New Roman" w:hAnsi="Open Sans" w:cs="Open Sans"/>
-          <w:color w:val="333333"/>
-          <w:sz w:val="21"/>
-          <w:szCs w:val="21"/>
-          <w:lang w:val="en-AU" w:eastAsia="en-AU"/>
-        </w:rPr>
-        <w:t>Methodology (Week 1: 1.2)</w:t>
-      </w:r>
-    </w:p>
-    <w:p>
-      <w:pPr>
-        <w:numPr>
-          <w:ilvl w:val="0"/>
-          <w:numId w:val="8"/>
-        </w:numPr>
-        <w:shd w:val="clear" w:color="auto" w:fill="F8FAFE"/>
-        <w:spacing w:before="100" w:beforeAutospacing="1" w:after="84" w:line="240" w:lineRule="auto"/>
-        <w:ind w:left="1110"/>
-        <w:rPr>
-          <w:rFonts w:ascii="Open Sans" w:eastAsia="Times New Roman" w:hAnsi="Open Sans" w:cs="Open Sans"/>
-          <w:color w:val="333333"/>
-          <w:sz w:val="21"/>
-          <w:szCs w:val="21"/>
-          <w:lang w:val="en-AU" w:eastAsia="en-AU"/>
-        </w:rPr>
-      </w:pPr>
-      <w:r>
-        <w:rPr>
-          <w:rFonts w:ascii="Open Sans" w:eastAsia="Times New Roman" w:hAnsi="Open Sans" w:cs="Open Sans"/>
-          <w:color w:val="333333"/>
-          <w:sz w:val="21"/>
-          <w:szCs w:val="21"/>
-          <w:lang w:val="en-AU" w:eastAsia="en-AU"/>
-        </w:rPr>
-        <w:t>Risk (Week 4: 4.1)</w:t>
-      </w:r>
-    </w:p>
-    <w:p>
-      <w:pPr>
-        <w:numPr>
-          <w:ilvl w:val="0"/>
-          <w:numId w:val="8"/>
-        </w:numPr>
-        <w:shd w:val="clear" w:color="auto" w:fill="F8FAFE"/>
-        <w:spacing w:before="100" w:beforeAutospacing="1" w:after="84" w:line="240" w:lineRule="auto"/>
-        <w:ind w:left="1110"/>
-        <w:rPr>
-          <w:rFonts w:ascii="Open Sans" w:eastAsia="Times New Roman" w:hAnsi="Open Sans" w:cs="Open Sans"/>
-          <w:color w:val="333333"/>
-          <w:sz w:val="21"/>
-          <w:szCs w:val="21"/>
-          <w:lang w:val="en-AU" w:eastAsia="en-AU"/>
-        </w:rPr>
-      </w:pPr>
-      <w:r>
-        <w:rPr>
-          <w:rFonts w:ascii="Open Sans" w:eastAsia="Times New Roman" w:hAnsi="Open Sans" w:cs="Open Sans"/>
-          <w:color w:val="333333"/>
-          <w:sz w:val="21"/>
-          <w:szCs w:val="21"/>
-          <w:lang w:val="en-AU" w:eastAsia="en-AU"/>
-        </w:rPr>
-        <w:t>Resources (Week 2: 2.1, 2.2)</w:t>
-      </w:r>
-    </w:p>
-    <w:p>
-      <w:pPr>
-        <w:numPr>
-          <w:ilvl w:val="0"/>
-          <w:numId w:val="8"/>
-        </w:numPr>
-        <w:shd w:val="clear" w:color="auto" w:fill="F8FAFE"/>
-        <w:spacing w:before="100" w:beforeAutospacing="1" w:after="84" w:line="240" w:lineRule="auto"/>
-        <w:ind w:left="1110"/>
-        <w:rPr>
-          <w:rFonts w:ascii="Open Sans" w:eastAsia="Times New Roman" w:hAnsi="Open Sans" w:cs="Open Sans"/>
-          <w:color w:val="333333"/>
-          <w:sz w:val="21"/>
-          <w:szCs w:val="21"/>
-          <w:lang w:val="en-AU" w:eastAsia="en-AU"/>
-        </w:rPr>
-      </w:pPr>
-      <w:r>
-        <w:rPr>
-          <w:rFonts w:ascii="Open Sans" w:eastAsia="Times New Roman" w:hAnsi="Open Sans" w:cs="Open Sans"/>
-          <w:color w:val="333333"/>
-          <w:sz w:val="21"/>
-          <w:szCs w:val="21"/>
-          <w:lang w:val="en-AU" w:eastAsia="en-AU"/>
-        </w:rPr>
-        <w:t>Project Schedule (Week 2: 2.3)</w:t>
-      </w:r>
-    </w:p>
-    <w:p>
-      <w:pPr>
-        <w:numPr>
-          <w:ilvl w:val="0"/>
-          <w:numId w:val="8"/>
-        </w:numPr>
-        <w:shd w:val="clear" w:color="auto" w:fill="F8FAFE"/>
-        <w:spacing w:before="100" w:beforeAutospacing="1" w:after="84" w:line="240" w:lineRule="auto"/>
-        <w:ind w:left="1110"/>
-        <w:rPr>
-          <w:rFonts w:ascii="Open Sans" w:eastAsia="Times New Roman" w:hAnsi="Open Sans" w:cs="Open Sans"/>
-          <w:color w:val="333333"/>
-          <w:sz w:val="21"/>
-          <w:szCs w:val="21"/>
-          <w:lang w:val="en-AU" w:eastAsia="en-AU"/>
-        </w:rPr>
-      </w:pPr>
-      <w:r>
-        <w:rPr>
-          <w:rFonts w:ascii="Open Sans" w:eastAsia="Times New Roman" w:hAnsi="Open Sans" w:cs="Open Sans"/>
-          <w:color w:val="333333"/>
-          <w:sz w:val="21"/>
-          <w:szCs w:val="21"/>
-          <w:lang w:val="en-AU" w:eastAsia="en-AU"/>
-        </w:rPr>
-        <w:t>Legal, Ethical and Social Considerations (Week 4)</w:t>
+        </w:rPr>
+        <w:t>.</w:t>
       </w:r>
     </w:p>
     <w:p>
@@ -2234,6 +2730,40 @@
           <w:szCs w:val="24"/>
         </w:rPr>
       </w:pPr>
+      <w:r>
+        <w:rPr>
+          <w:rFonts w:ascii="Times New Roman" w:eastAsia="Times New Roman" w:hAnsi="Times New Roman" w:cs="Times New Roman"/>
+          <w:sz w:val="24"/>
+          <w:szCs w:val="24"/>
+        </w:rPr>
+        <w:t>This will be developed</w:t>
+      </w:r>
+      <w:r>
+        <w:rPr>
+          <w:rFonts w:ascii="Times New Roman" w:eastAsia="Times New Roman" w:hAnsi="Times New Roman" w:cs="Times New Roman"/>
+          <w:sz w:val="24"/>
+          <w:szCs w:val="24"/>
+        </w:rPr>
+        <w:t xml:space="preserve"> and submitted </w:t>
+      </w:r>
+      <w:proofErr w:type="gramStart"/>
+      <w:r>
+        <w:rPr>
+          <w:rFonts w:ascii="Times New Roman" w:eastAsia="Times New Roman" w:hAnsi="Times New Roman" w:cs="Times New Roman"/>
+          <w:sz w:val="24"/>
+          <w:szCs w:val="24"/>
+        </w:rPr>
+        <w:t>later on</w:t>
+      </w:r>
+      <w:proofErr w:type="gramEnd"/>
+      <w:r>
+        <w:rPr>
+          <w:rFonts w:ascii="Times New Roman" w:eastAsia="Times New Roman" w:hAnsi="Times New Roman" w:cs="Times New Roman"/>
+          <w:sz w:val="24"/>
+          <w:szCs w:val="24"/>
+        </w:rPr>
+        <w:t>.</w:t>
+      </w:r>
     </w:p>
     <w:sectPr>
       <w:pgSz w:w="11906" w:h="16838"/>
@@ -2245,6 +2775,81 @@
 </w:document>
 </file>
 
+<file path=word/endnotes.xml><?xml version="1.0" encoding="utf-8"?>
+<w:endnotes xmlns:wpc="http://schemas.microsoft.com/office/word/2010/wordprocessingCanvas" xmlns:cx="http://schemas.microsoft.com/office/drawing/2014/chartex" xmlns:cx1="http://schemas.microsoft.com/office/drawing/2015/9/8/chartex" xmlns:cx2="http://schemas.microsoft.com/office/drawing/2015/10/21/chartex" xmlns:cx3="http://schemas.microsoft.com/office/drawing/2016/5/9/chartex" xmlns:cx4="http://schemas.microsoft.com/office/drawing/2016/5/10/chartex" xmlns:cx5="http://schemas.microsoft.com/office/drawing/2016/5/11/chartex" xmlns:cx6="http://schemas.microsoft.com/office/drawing/2016/5/12/chartex" xmlns:cx7="http://schemas.microsoft.com/office/drawing/2016/5/13/chartex" xmlns:cx8="http://schemas.microsoft.com/office/drawing/2016/5/14/chartex" xmlns:mc="http://schemas.openxmlformats.org/markup-compatibility/2006" xmlns:aink="http://schemas.microsoft.com/office/drawing/2016/ink" xmlns:am3d="http://schemas.microsoft.com/office/drawing/2017/model3d" xmlns:o="urn:schemas-microsoft-com:office:office" xmlns:oel="http://schemas.microsoft.com/office/2019/extlst" xmlns:r="http://schemas.openxmlformats.org/officeDocument/2006/relationships" xmlns:m="http://schemas.openxmlformats.org/officeDocument/2006/math" xmlns:v="urn:schemas-microsoft-com:vml" xmlns:wp14="http://schemas.microsoft.com/office/word/2010/wordprocessingDrawing" xmlns:wp="http://schemas.openxmlformats.org/drawingml/2006/wordprocessingDrawing" xmlns:w10="urn:schemas-microsoft-com:office:word" xmlns:w="http://schemas.openxmlformats.org/wordprocessingml/2006/main" xmlns:w14="http://schemas.microsoft.com/office/word/2010/wordml" xmlns:w15="http://schemas.microsoft.com/office/word/2012/wordml" xmlns:w16cex="http://schemas.microsoft.com/office/word/2018/wordml/cex" xmlns:w16cid="http://schemas.microsoft.com/office/word/2016/wordml/cid" xmlns:w16="http://schemas.microsoft.com/office/word/2018/wordml" xmlns:w16sdtdh="http://schemas.microsoft.com/office/word/2020/wordml/sdtdatahash" xmlns:w16se="http://schemas.microsoft.com/office/word/2015/wordml/symex" xmlns:wpg="http://schemas.microsoft.com/office/word/2010/wordprocessingGroup" xmlns:wpi="http://schemas.microsoft.com/office/word/2010/wordprocessingInk" xmlns:wne="http://schemas.microsoft.com/office/word/2006/wordml" xmlns:wps="http://schemas.microsoft.com/office/word/2010/wordprocessingShape" mc:Ignorable="w14 w15 w16se w16cid w16 w16cex w16sdtdh wp14">
+  <w:endnote w:type="separator" w:id="-1">
+    <w:p>
+      <w:pPr>
+        <w:spacing w:after="0" w:line="240" w:lineRule="auto"/>
+      </w:pPr>
+      <w:r>
+        <w:separator/>
+      </w:r>
+    </w:p>
+  </w:endnote>
+  <w:endnote w:type="continuationSeparator" w:id="0">
+    <w:p>
+      <w:pPr>
+        <w:spacing w:after="0" w:line="240" w:lineRule="auto"/>
+      </w:pPr>
+      <w:r>
+        <w:continuationSeparator/>
+      </w:r>
+    </w:p>
+  </w:endnote>
+</w:endnotes>
+</file>
+
+<file path=word/footnotes.xml><?xml version="1.0" encoding="utf-8"?>
+<w:footnotes xmlns:wpc="http://schemas.microsoft.com/office/word/2010/wordprocessingCanvas" xmlns:cx="http://schemas.microsoft.com/office/drawing/2014/chartex" xmlns:cx1="http://schemas.microsoft.com/office/drawing/2015/9/8/chartex" xmlns:cx2="http://schemas.microsoft.com/office/drawing/2015/10/21/chartex" xmlns:cx3="http://schemas.microsoft.com/office/drawing/2016/5/9/chartex" xmlns:cx4="http://schemas.microsoft.com/office/drawing/2016/5/10/chartex" xmlns:cx5="http://schemas.microsoft.com/office/drawing/2016/5/11/chartex" xmlns:cx6="http://schemas.microsoft.com/office/drawing/2016/5/12/chartex" xmlns:cx7="http://schemas.microsoft.com/office/drawing/2016/5/13/chartex" xmlns:cx8="http://schemas.microsoft.com/office/drawing/2016/5/14/chartex" xmlns:mc="http://schemas.openxmlformats.org/markup-compatibility/2006" xmlns:aink="http://schemas.microsoft.com/office/drawing/2016/ink" xmlns:am3d="http://schemas.microsoft.com/office/drawing/2017/model3d" xmlns:o="urn:schemas-microsoft-com:office:office" xmlns:oel="http://schemas.microsoft.com/office/2019/extlst" xmlns:r="http://schemas.openxmlformats.org/officeDocument/2006/relationships" xmlns:m="http://schemas.openxmlformats.org/officeDocument/2006/math" xmlns:v="urn:schemas-microsoft-com:vml" xmlns:wp14="http://schemas.microsoft.com/office/word/2010/wordprocessingDrawing" xmlns:wp="http://schemas.openxmlformats.org/drawingml/2006/wordprocessingDrawing" xmlns:w10="urn:schemas-microsoft-com:office:word" xmlns:w="http://schemas.openxmlformats.org/wordprocessingml/2006/main" xmlns:w14="http://schemas.microsoft.com/office/word/2010/wordml" xmlns:w15="http://schemas.microsoft.com/office/word/2012/wordml" xmlns:w16cex="http://schemas.microsoft.com/office/word/2018/wordml/cex" xmlns:w16cid="http://schemas.microsoft.com/office/word/2016/wordml/cid" xmlns:w16="http://schemas.microsoft.com/office/word/2018/wordml" xmlns:w16sdtdh="http://schemas.microsoft.com/office/word/2020/wordml/sdtdatahash" xmlns:w16se="http://schemas.microsoft.com/office/word/2015/wordml/symex" xmlns:wpg="http://schemas.microsoft.com/office/word/2010/wordprocessingGroup" xmlns:wpi="http://schemas.microsoft.com/office/word/2010/wordprocessingInk" xmlns:wne="http://schemas.microsoft.com/office/word/2006/wordml" xmlns:wps="http://schemas.microsoft.com/office/word/2010/wordprocessingShape" mc:Ignorable="w14 w15 w16se w16cid w16 w16cex w16sdtdh wp14">
+  <w:footnote w:type="separator" w:id="-1">
+    <w:p>
+      <w:pPr>
+        <w:spacing w:after="0" w:line="240" w:lineRule="auto"/>
+      </w:pPr>
+      <w:r>
+        <w:separator/>
+      </w:r>
+    </w:p>
+  </w:footnote>
+  <w:footnote w:type="continuationSeparator" w:id="0">
+    <w:p>
+      <w:pPr>
+        <w:spacing w:after="0" w:line="240" w:lineRule="auto"/>
+      </w:pPr>
+      <w:r>
+        <w:continuationSeparator/>
+      </w:r>
+    </w:p>
+  </w:footnote>
+  <w:footnote w:id="1">
+    <w:p>
+      <w:pPr>
+        <w:pStyle w:val="FootnoteText"/>
+        <w:rPr>
+          <w:lang w:val="en-AU"/>
+        </w:rPr>
+      </w:pPr>
+      <w:r>
+        <w:rPr>
+          <w:rStyle w:val="FootnoteReference"/>
+        </w:rPr>
+        <w:footnoteRef/>
+      </w:r>
+      <w:r>
+        <w:t xml:space="preserve"> </w:t>
+      </w:r>
+      <w:r>
+        <w:rPr>
+          <w:lang w:val="en-AU"/>
+        </w:rPr>
+        <w:t>This is a fictitious name chosen in order to anonymize the real entity that is the subject of the project. This is important to protect the information and maintain its cyber resilience.</w:t>
+      </w:r>
+    </w:p>
+  </w:footnote>
+</w:footnotes>
+</file>
+
 <file path=word/numbering.xml><?xml version="1.0" encoding="utf-8"?>
 <w:numbering xmlns:wpc="http://schemas.microsoft.com/office/word/2010/wordprocessingCanvas" xmlns:cx="http://schemas.microsoft.com/office/drawing/2014/chartex" xmlns:cx1="http://schemas.microsoft.com/office/drawing/2015/9/8/chartex" xmlns:cx2="http://schemas.microsoft.com/office/drawing/2015/10/21/chartex" xmlns:cx3="http://schemas.microsoft.com/office/drawing/2016/5/9/chartex" xmlns:cx4="http://schemas.microsoft.com/office/drawing/2016/5/10/chartex" xmlns:cx5="http://schemas.microsoft.com/office/drawing/2016/5/11/chartex" xmlns:cx6="http://schemas.microsoft.com/office/drawing/2016/5/12/chartex" xmlns:cx7="http://schemas.microsoft.com/office/drawing/2016/5/13/chartex" xmlns:cx8="http://schemas.microsoft.com/office/drawing/2016/5/14/chartex" xmlns:mc="http://schemas.openxmlformats.org/markup-compatibility/2006" xmlns:aink="http://schemas.microsoft.com/office/drawing/2016/ink" xmlns:am3d="http://schemas.microsoft.com/office/drawing/2017/model3d" xmlns:o="urn:schemas-microsoft-com:office:office" xmlns:oel="http://schemas.microsoft.com/office/2019/extlst" xmlns:r="http://schemas.openxmlformats.org/officeDocument/2006/relationships" xmlns:m="http://schemas.openxmlformats.org/officeDocument/2006/math" xmlns:v="urn:schemas-microsoft-com:vml" xmlns:wp14="http://schemas.microsoft.com/office/word/2010/wordprocessingDrawing" xmlns:wp="http://schemas.openxmlformats.org/drawingml/2006/wordprocessingDrawing" xmlns:w10="urn:schemas-microsoft-com:office:word" xmlns:w="http://schemas.openxmlformats.org/wordprocessingml/2006/main" xmlns:w14="http://schemas.microsoft.com/office/word/2010/wordml" xmlns:w15="http://schemas.microsoft.com/office/word/2012/wordml" xmlns:w16cex="http://schemas.microsoft.com/office/word/2018/wordml/cex" xmlns:w16cid="http://schemas.microsoft.com/office/word/2016/wordml/cid" xmlns:w16="http://schemas.microsoft.com/office/word/2018/wordml" xmlns:w16sdtdh="http://schemas.microsoft.com/office/word/2020/wordml/sdtdatahash" xmlns:w16se="http://schemas.microsoft.com/office/word/2015/wordml/symex" xmlns:wpg="http://schemas.microsoft.com/office/word/2010/wordprocessingGroup" xmlns:wpi="http://schemas.microsoft.com/office/word/2010/wordprocessingInk" xmlns:wne="http://schemas.microsoft.com/office/word/2006/wordml" xmlns:wps="http://schemas.microsoft.com/office/word/2010/wordprocessingShape" mc:Ignorable="w14 w15 w16se w16cid w16 w16cex w16sdtdh wp14">
   <w:abstractNum w:abstractNumId="0" w15:restartNumberingAfterBreak="0">
@@ -2397,6 +3002,92 @@
     </w:lvl>
   </w:abstractNum>
   <w:abstractNum w:abstractNumId="1" w15:restartNumberingAfterBreak="0">
+    <w:nsid w:val="04DC1276"/>
+    <w:multiLevelType w:val="hybridMultilevel"/>
+    <w:tmpl w:val="C5D4F858"/>
+    <w:lvl w:ilvl="0" w:tplc="0C09000F">
+      <w:start w:val="1"/>
+      <w:numFmt w:val="decimal"/>
+      <w:lvlText w:val="%1."/>
+      <w:lvlJc w:val="left"/>
+      <w:pPr>
+        <w:ind w:left="720" w:hanging="360"/>
+      </w:pPr>
+    </w:lvl>
+    <w:lvl w:ilvl="1" w:tplc="0C090019" w:tentative="1">
+      <w:start w:val="1"/>
+      <w:numFmt w:val="lowerLetter"/>
+      <w:lvlText w:val="%2."/>
+      <w:lvlJc w:val="left"/>
+      <w:pPr>
+        <w:ind w:left="1440" w:hanging="360"/>
+      </w:pPr>
+    </w:lvl>
+    <w:lvl w:ilvl="2" w:tplc="0C09001B" w:tentative="1">
+      <w:start w:val="1"/>
+      <w:numFmt w:val="lowerRoman"/>
+      <w:lvlText w:val="%3."/>
+      <w:lvlJc w:val="right"/>
+      <w:pPr>
+        <w:ind w:left="2160" w:hanging="180"/>
+      </w:pPr>
+    </w:lvl>
+    <w:lvl w:ilvl="3" w:tplc="0C09000F" w:tentative="1">
+      <w:start w:val="1"/>
+      <w:numFmt w:val="decimal"/>
+      <w:lvlText w:val="%4."/>
+      <w:lvlJc w:val="left"/>
+      <w:pPr>
+        <w:ind w:left="2880" w:hanging="360"/>
+      </w:pPr>
+    </w:lvl>
+    <w:lvl w:ilvl="4" w:tplc="0C090019" w:tentative="1">
+      <w:start w:val="1"/>
+      <w:numFmt w:val="lowerLetter"/>
+      <w:lvlText w:val="%5."/>
+      <w:lvlJc w:val="left"/>
+      <w:pPr>
+        <w:ind w:left="3600" w:hanging="360"/>
+      </w:pPr>
+    </w:lvl>
+    <w:lvl w:ilvl="5" w:tplc="0C09001B" w:tentative="1">
+      <w:start w:val="1"/>
+      <w:numFmt w:val="lowerRoman"/>
+      <w:lvlText w:val="%6."/>
+      <w:lvlJc w:val="right"/>
+      <w:pPr>
+        <w:ind w:left="4320" w:hanging="180"/>
+      </w:pPr>
+    </w:lvl>
+    <w:lvl w:ilvl="6" w:tplc="0C09000F" w:tentative="1">
+      <w:start w:val="1"/>
+      <w:numFmt w:val="decimal"/>
+      <w:lvlText w:val="%7."/>
+      <w:lvlJc w:val="left"/>
+      <w:pPr>
+        <w:ind w:left="5040" w:hanging="360"/>
+      </w:pPr>
+    </w:lvl>
+    <w:lvl w:ilvl="7" w:tplc="0C090019" w:tentative="1">
+      <w:start w:val="1"/>
+      <w:numFmt w:val="lowerLetter"/>
+      <w:lvlText w:val="%8."/>
+      <w:lvlJc w:val="left"/>
+      <w:pPr>
+        <w:ind w:left="5760" w:hanging="360"/>
+      </w:pPr>
+    </w:lvl>
+    <w:lvl w:ilvl="8" w:tplc="0C09001B" w:tentative="1">
+      <w:start w:val="1"/>
+      <w:numFmt w:val="lowerRoman"/>
+      <w:lvlText w:val="%9."/>
+      <w:lvlJc w:val="right"/>
+      <w:pPr>
+        <w:ind w:left="6480" w:hanging="180"/>
+      </w:pPr>
+    </w:lvl>
+  </w:abstractNum>
+  <w:abstractNum w:abstractNumId="2" w15:restartNumberingAfterBreak="0">
     <w:nsid w:val="0E4B16C2"/>
     <w:multiLevelType w:val="multilevel"/>
     <w:tmpl w:val="6A0820D2"/>
@@ -2545,7 +3236,7 @@
       </w:rPr>
     </w:lvl>
   </w:abstractNum>
-  <w:abstractNum w:abstractNumId="2" w15:restartNumberingAfterBreak="0">
+  <w:abstractNum w:abstractNumId="3" w15:restartNumberingAfterBreak="0">
     <w:nsid w:val="29F01C40"/>
     <w:multiLevelType w:val="hybridMultilevel"/>
     <w:tmpl w:val="FB708E5C"/>
@@ -2634,7 +3325,93 @@
       </w:pPr>
     </w:lvl>
   </w:abstractNum>
-  <w:abstractNum w:abstractNumId="3" w15:restartNumberingAfterBreak="0">
+  <w:abstractNum w:abstractNumId="4" w15:restartNumberingAfterBreak="0">
+    <w:nsid w:val="2C185775"/>
+    <w:multiLevelType w:val="hybridMultilevel"/>
+    <w:tmpl w:val="F000ED2E"/>
+    <w:lvl w:ilvl="0" w:tplc="FFFFFFFF">
+      <w:start w:val="1"/>
+      <w:numFmt w:val="decimal"/>
+      <w:lvlText w:val="%1."/>
+      <w:lvlJc w:val="left"/>
+      <w:pPr>
+        <w:ind w:left="720" w:hanging="360"/>
+      </w:pPr>
+    </w:lvl>
+    <w:lvl w:ilvl="1" w:tplc="FFFFFFFF" w:tentative="1">
+      <w:start w:val="1"/>
+      <w:numFmt w:val="lowerLetter"/>
+      <w:lvlText w:val="%2."/>
+      <w:lvlJc w:val="left"/>
+      <w:pPr>
+        <w:ind w:left="1440" w:hanging="360"/>
+      </w:pPr>
+    </w:lvl>
+    <w:lvl w:ilvl="2" w:tplc="FFFFFFFF" w:tentative="1">
+      <w:start w:val="1"/>
+      <w:numFmt w:val="lowerRoman"/>
+      <w:lvlText w:val="%3."/>
+      <w:lvlJc w:val="right"/>
+      <w:pPr>
+        <w:ind w:left="2160" w:hanging="180"/>
+      </w:pPr>
+    </w:lvl>
+    <w:lvl w:ilvl="3" w:tplc="FFFFFFFF" w:tentative="1">
+      <w:start w:val="1"/>
+      <w:numFmt w:val="decimal"/>
+      <w:lvlText w:val="%4."/>
+      <w:lvlJc w:val="left"/>
+      <w:pPr>
+        <w:ind w:left="2880" w:hanging="360"/>
+      </w:pPr>
+    </w:lvl>
+    <w:lvl w:ilvl="4" w:tplc="FFFFFFFF" w:tentative="1">
+      <w:start w:val="1"/>
+      <w:numFmt w:val="lowerLetter"/>
+      <w:lvlText w:val="%5."/>
+      <w:lvlJc w:val="left"/>
+      <w:pPr>
+        <w:ind w:left="3600" w:hanging="360"/>
+      </w:pPr>
+    </w:lvl>
+    <w:lvl w:ilvl="5" w:tplc="FFFFFFFF" w:tentative="1">
+      <w:start w:val="1"/>
+      <w:numFmt w:val="lowerRoman"/>
+      <w:lvlText w:val="%6."/>
+      <w:lvlJc w:val="right"/>
+      <w:pPr>
+        <w:ind w:left="4320" w:hanging="180"/>
+      </w:pPr>
+    </w:lvl>
+    <w:lvl w:ilvl="6" w:tplc="FFFFFFFF" w:tentative="1">
+      <w:start w:val="1"/>
+      <w:numFmt w:val="decimal"/>
+      <w:lvlText w:val="%7."/>
+      <w:lvlJc w:val="left"/>
+      <w:pPr>
+        <w:ind w:left="5040" w:hanging="360"/>
+      </w:pPr>
+    </w:lvl>
+    <w:lvl w:ilvl="7" w:tplc="FFFFFFFF" w:tentative="1">
+      <w:start w:val="1"/>
+      <w:numFmt w:val="lowerLetter"/>
+      <w:lvlText w:val="%8."/>
+      <w:lvlJc w:val="left"/>
+      <w:pPr>
+        <w:ind w:left="5760" w:hanging="360"/>
+      </w:pPr>
+    </w:lvl>
+    <w:lvl w:ilvl="8" w:tplc="FFFFFFFF" w:tentative="1">
+      <w:start w:val="1"/>
+      <w:numFmt w:val="lowerRoman"/>
+      <w:lvlText w:val="%9."/>
+      <w:lvlJc w:val="right"/>
+      <w:pPr>
+        <w:ind w:left="6480" w:hanging="180"/>
+      </w:pPr>
+    </w:lvl>
+  </w:abstractNum>
+  <w:abstractNum w:abstractNumId="5" w15:restartNumberingAfterBreak="0">
     <w:nsid w:val="456A2BCD"/>
     <w:multiLevelType w:val="hybridMultilevel"/>
     <w:tmpl w:val="0358CA30"/>
@@ -2720,7 +3497,7 @@
       </w:pPr>
     </w:lvl>
   </w:abstractNum>
-  <w:abstractNum w:abstractNumId="4" w15:restartNumberingAfterBreak="0">
+  <w:abstractNum w:abstractNumId="6" w15:restartNumberingAfterBreak="0">
     <w:nsid w:val="49FC7BE7"/>
     <w:multiLevelType w:val="hybridMultilevel"/>
     <w:tmpl w:val="50147C04"/>
@@ -2809,156 +3586,7 @@
       </w:pPr>
     </w:lvl>
   </w:abstractNum>
-  <w:abstractNum w:abstractNumId="5" w15:restartNumberingAfterBreak="0">
-    <w:nsid w:val="56A661FB"/>
-    <w:multiLevelType w:val="multilevel"/>
-    <w:tmpl w:val="64E068CC"/>
-    <w:lvl w:ilvl="0">
-      <w:start w:val="1"/>
-      <w:numFmt w:val="bullet"/>
-      <w:lvlText w:val=""/>
-      <w:lvlJc w:val="left"/>
-      <w:pPr>
-        <w:tabs>
-          <w:tab w:val="num" w:pos="720"/>
-        </w:tabs>
-        <w:ind w:left="720" w:hanging="360"/>
-      </w:pPr>
-      <w:rPr>
-        <w:rFonts w:ascii="Symbol" w:hAnsi="Symbol" w:hint="default"/>
-        <w:sz w:val="20"/>
-      </w:rPr>
-    </w:lvl>
-    <w:lvl w:ilvl="1" w:tentative="1">
-      <w:start w:val="1"/>
-      <w:numFmt w:val="bullet"/>
-      <w:lvlText w:val="o"/>
-      <w:lvlJc w:val="left"/>
-      <w:pPr>
-        <w:tabs>
-          <w:tab w:val="num" w:pos="1440"/>
-        </w:tabs>
-        <w:ind w:left="1440" w:hanging="360"/>
-      </w:pPr>
-      <w:rPr>
-        <w:rFonts w:ascii="Courier New" w:hAnsi="Courier New" w:hint="default"/>
-        <w:sz w:val="20"/>
-      </w:rPr>
-    </w:lvl>
-    <w:lvl w:ilvl="2" w:tentative="1">
-      <w:start w:val="1"/>
-      <w:numFmt w:val="bullet"/>
-      <w:lvlText w:val=""/>
-      <w:lvlJc w:val="left"/>
-      <w:pPr>
-        <w:tabs>
-          <w:tab w:val="num" w:pos="2160"/>
-        </w:tabs>
-        <w:ind w:left="2160" w:hanging="360"/>
-      </w:pPr>
-      <w:rPr>
-        <w:rFonts w:ascii="Wingdings" w:hAnsi="Wingdings" w:hint="default"/>
-        <w:sz w:val="20"/>
-      </w:rPr>
-    </w:lvl>
-    <w:lvl w:ilvl="3" w:tentative="1">
-      <w:start w:val="1"/>
-      <w:numFmt w:val="bullet"/>
-      <w:lvlText w:val=""/>
-      <w:lvlJc w:val="left"/>
-      <w:pPr>
-        <w:tabs>
-          <w:tab w:val="num" w:pos="2880"/>
-        </w:tabs>
-        <w:ind w:left="2880" w:hanging="360"/>
-      </w:pPr>
-      <w:rPr>
-        <w:rFonts w:ascii="Wingdings" w:hAnsi="Wingdings" w:hint="default"/>
-        <w:sz w:val="20"/>
-      </w:rPr>
-    </w:lvl>
-    <w:lvl w:ilvl="4" w:tentative="1">
-      <w:start w:val="1"/>
-      <w:numFmt w:val="bullet"/>
-      <w:lvlText w:val=""/>
-      <w:lvlJc w:val="left"/>
-      <w:pPr>
-        <w:tabs>
-          <w:tab w:val="num" w:pos="3600"/>
-        </w:tabs>
-        <w:ind w:left="3600" w:hanging="360"/>
-      </w:pPr>
-      <w:rPr>
-        <w:rFonts w:ascii="Wingdings" w:hAnsi="Wingdings" w:hint="default"/>
-        <w:sz w:val="20"/>
-      </w:rPr>
-    </w:lvl>
-    <w:lvl w:ilvl="5" w:tentative="1">
-      <w:start w:val="1"/>
-      <w:numFmt w:val="bullet"/>
-      <w:lvlText w:val=""/>
-      <w:lvlJc w:val="left"/>
-      <w:pPr>
-        <w:tabs>
-          <w:tab w:val="num" w:pos="4320"/>
-        </w:tabs>
-        <w:ind w:left="4320" w:hanging="360"/>
-      </w:pPr>
-      <w:rPr>
-        <w:rFonts w:ascii="Wingdings" w:hAnsi="Wingdings" w:hint="default"/>
-        <w:sz w:val="20"/>
-      </w:rPr>
-    </w:lvl>
-    <w:lvl w:ilvl="6" w:tentative="1">
-      <w:start w:val="1"/>
-      <w:numFmt w:val="bullet"/>
-      <w:lvlText w:val=""/>
-      <w:lvlJc w:val="left"/>
-      <w:pPr>
-        <w:tabs>
-          <w:tab w:val="num" w:pos="5040"/>
-        </w:tabs>
-        <w:ind w:left="5040" w:hanging="360"/>
-      </w:pPr>
-      <w:rPr>
-        <w:rFonts w:ascii="Wingdings" w:hAnsi="Wingdings" w:hint="default"/>
-        <w:sz w:val="20"/>
-      </w:rPr>
-    </w:lvl>
-    <w:lvl w:ilvl="7" w:tentative="1">
-      <w:start w:val="1"/>
-      <w:numFmt w:val="bullet"/>
-      <w:lvlText w:val=""/>
-      <w:lvlJc w:val="left"/>
-      <w:pPr>
-        <w:tabs>
-          <w:tab w:val="num" w:pos="5760"/>
-        </w:tabs>
-        <w:ind w:left="5760" w:hanging="360"/>
-      </w:pPr>
-      <w:rPr>
-        <w:rFonts w:ascii="Wingdings" w:hAnsi="Wingdings" w:hint="default"/>
-        <w:sz w:val="20"/>
-      </w:rPr>
-    </w:lvl>
-    <w:lvl w:ilvl="8" w:tentative="1">
-      <w:start w:val="1"/>
-      <w:numFmt w:val="bullet"/>
-      <w:lvlText w:val=""/>
-      <w:lvlJc w:val="left"/>
-      <w:pPr>
-        <w:tabs>
-          <w:tab w:val="num" w:pos="6480"/>
-        </w:tabs>
-        <w:ind w:left="6480" w:hanging="360"/>
-      </w:pPr>
-      <w:rPr>
-        <w:rFonts w:ascii="Wingdings" w:hAnsi="Wingdings" w:hint="default"/>
-        <w:sz w:val="20"/>
-      </w:rPr>
-    </w:lvl>
-  </w:abstractNum>
-  <w:abstractNum w:abstractNumId="6" w15:restartNumberingAfterBreak="0">
+  <w:abstractNum w:abstractNumId="7" w15:restartNumberingAfterBreak="0">
     <w:nsid w:val="68857BED"/>
     <w:multiLevelType w:val="hybridMultilevel"/>
     <w:tmpl w:val="F000ED2E"/>
@@ -3044,7 +3672,93 @@
       </w:pPr>
     </w:lvl>
   </w:abstractNum>
-  <w:abstractNum w:abstractNumId="7" w15:restartNumberingAfterBreak="0">
+  <w:abstractNum w:abstractNumId="8" w15:restartNumberingAfterBreak="0">
+    <w:nsid w:val="6C210CB8"/>
+    <w:multiLevelType w:val="hybridMultilevel"/>
+    <w:tmpl w:val="9F4EF248"/>
+    <w:lvl w:ilvl="0" w:tplc="0C09000F">
+      <w:start w:val="1"/>
+      <w:numFmt w:val="decimal"/>
+      <w:lvlText w:val="%1."/>
+      <w:lvlJc w:val="left"/>
+      <w:pPr>
+        <w:ind w:left="720" w:hanging="360"/>
+      </w:pPr>
+    </w:lvl>
+    <w:lvl w:ilvl="1" w:tplc="0C090019">
+      <w:start w:val="1"/>
+      <w:numFmt w:val="lowerLetter"/>
+      <w:lvlText w:val="%2."/>
+      <w:lvlJc w:val="left"/>
+      <w:pPr>
+        <w:ind w:left="1440" w:hanging="360"/>
+      </w:pPr>
+    </w:lvl>
+    <w:lvl w:ilvl="2" w:tplc="0C09001B">
+      <w:start w:val="1"/>
+      <w:numFmt w:val="lowerRoman"/>
+      <w:lvlText w:val="%3."/>
+      <w:lvlJc w:val="right"/>
+      <w:pPr>
+        <w:ind w:left="2160" w:hanging="180"/>
+      </w:pPr>
+    </w:lvl>
+    <w:lvl w:ilvl="3" w:tplc="0C09000F" w:tentative="1">
+      <w:start w:val="1"/>
+      <w:numFmt w:val="decimal"/>
+      <w:lvlText w:val="%4."/>
+      <w:lvlJc w:val="left"/>
+      <w:pPr>
+        <w:ind w:left="2880" w:hanging="360"/>
+      </w:pPr>
+    </w:lvl>
+    <w:lvl w:ilvl="4" w:tplc="0C090019" w:tentative="1">
+      <w:start w:val="1"/>
+      <w:numFmt w:val="lowerLetter"/>
+      <w:lvlText w:val="%5."/>
+      <w:lvlJc w:val="left"/>
+      <w:pPr>
+        <w:ind w:left="3600" w:hanging="360"/>
+      </w:pPr>
+    </w:lvl>
+    <w:lvl w:ilvl="5" w:tplc="0C09001B" w:tentative="1">
+      <w:start w:val="1"/>
+      <w:numFmt w:val="lowerRoman"/>
+      <w:lvlText w:val="%6."/>
+      <w:lvlJc w:val="right"/>
+      <w:pPr>
+        <w:ind w:left="4320" w:hanging="180"/>
+      </w:pPr>
+    </w:lvl>
+    <w:lvl w:ilvl="6" w:tplc="0C09000F" w:tentative="1">
+      <w:start w:val="1"/>
+      <w:numFmt w:val="decimal"/>
+      <w:lvlText w:val="%7."/>
+      <w:lvlJc w:val="left"/>
+      <w:pPr>
+        <w:ind w:left="5040" w:hanging="360"/>
+      </w:pPr>
+    </w:lvl>
+    <w:lvl w:ilvl="7" w:tplc="0C090019" w:tentative="1">
+      <w:start w:val="1"/>
+      <w:numFmt w:val="lowerLetter"/>
+      <w:lvlText w:val="%8."/>
+      <w:lvlJc w:val="left"/>
+      <w:pPr>
+        <w:ind w:left="5760" w:hanging="360"/>
+      </w:pPr>
+    </w:lvl>
+    <w:lvl w:ilvl="8" w:tplc="0C09001B" w:tentative="1">
+      <w:start w:val="1"/>
+      <w:numFmt w:val="lowerRoman"/>
+      <w:lvlText w:val="%9."/>
+      <w:lvlJc w:val="right"/>
+      <w:pPr>
+        <w:ind w:left="6480" w:hanging="180"/>
+      </w:pPr>
+    </w:lvl>
+  </w:abstractNum>
+  <w:abstractNum w:abstractNumId="9" w15:restartNumberingAfterBreak="0">
     <w:nsid w:val="79F57D60"/>
     <w:multiLevelType w:val="hybridMultilevel"/>
     <w:tmpl w:val="FB708E5C"/>
@@ -3134,38 +3848,36 @@
     </w:lvl>
   </w:abstractNum>
   <w:num w:numId="1" w16cid:durableId="176308176">
-    <w:abstractNumId w:val="1"/>
+    <w:abstractNumId w:val="2"/>
   </w:num>
   <w:num w:numId="2" w16cid:durableId="1661420392">
     <w:abstractNumId w:val="0"/>
   </w:num>
   <w:num w:numId="3" w16cid:durableId="239028987">
+    <w:abstractNumId w:val="5"/>
+  </w:num>
+  <w:num w:numId="4" w16cid:durableId="1449620960">
+    <w:abstractNumId w:val="7"/>
+  </w:num>
+  <w:num w:numId="5" w16cid:durableId="853495864">
     <w:abstractNumId w:val="3"/>
   </w:num>
-  <w:num w:numId="4" w16cid:durableId="1449620960">
+  <w:num w:numId="6" w16cid:durableId="1939219413">
     <w:abstractNumId w:val="6"/>
   </w:num>
-  <w:num w:numId="5" w16cid:durableId="853495864">
-    <w:abstractNumId w:val="2"/>
+  <w:num w:numId="7" w16cid:durableId="624820603">
+    <w:abstractNumId w:val="9"/>
   </w:num>
-  <w:num w:numId="6" w16cid:durableId="1939219413">
+  <w:num w:numId="8" w16cid:durableId="1804273453">
     <w:abstractNumId w:val="4"/>
   </w:num>
-  <w:num w:numId="7" w16cid:durableId="624820603">
-    <w:abstractNumId w:val="7"/>
+  <w:num w:numId="9" w16cid:durableId="1822505256">
+    <w:abstractNumId w:val="8"/>
   </w:num>
-  <w:num w:numId="8" w16cid:durableId="405418237">
-    <w:abstractNumId w:val="5"/>
+  <w:num w:numId="10" w16cid:durableId="1224097465">
+    <w:abstractNumId w:val="1"/>
   </w:num>
 </w:numbering>
-</file>
-
-<file path=word/people.xml><?xml version="1.0" encoding="utf-8"?>
-<w15:people xmlns:wpc="http://schemas.microsoft.com/office/word/2010/wordprocessingCanvas" xmlns:cx="http://schemas.microsoft.com/office/drawing/2014/chartex" xmlns:cx1="http://schemas.microsoft.com/office/drawing/2015/9/8/chartex" xmlns:cx2="http://schemas.microsoft.com/office/drawing/2015/10/21/chartex" xmlns:cx3="http://schemas.microsoft.com/office/drawing/2016/5/9/chartex" xmlns:cx4="http://schemas.microsoft.com/office/drawing/2016/5/10/chartex" xmlns:cx5="http://schemas.microsoft.com/office/drawing/2016/5/11/chartex" xmlns:cx6="http://schemas.microsoft.com/office/drawing/2016/5/12/chartex" xmlns:cx7="http://schemas.microsoft.com/office/drawing/2016/5/13/chartex" xmlns:cx8="http://schemas.microsoft.com/office/drawing/2016/5/14/chartex" xmlns:mc="http://schemas.openxmlformats.org/markup-compatibility/2006" xmlns:aink="http://schemas.microsoft.com/office/drawing/2016/ink" xmlns:am3d="http://schemas.microsoft.com/office/drawing/2017/model3d" xmlns:o="urn:schemas-microsoft-com:office:office" xmlns:oel="http://schemas.microsoft.com/office/2019/extlst" xmlns:r="http://schemas.openxmlformats.org/officeDocument/2006/relationships" xmlns:m="http://schemas.openxmlformats.org/officeDocument/2006/math" xmlns:v="urn:schemas-microsoft-com:vml" xmlns:wp14="http://schemas.microsoft.com/office/word/2010/wordprocessingDrawing" xmlns:wp="http://schemas.openxmlformats.org/drawingml/2006/wordprocessingDrawing" xmlns:w10="urn:schemas-microsoft-com:office:word" xmlns:w="http://schemas.openxmlformats.org/wordprocessingml/2006/main" xmlns:w14="http://schemas.microsoft.com/office/word/2010/wordml" xmlns:w15="http://schemas.microsoft.com/office/word/2012/wordml" xmlns:w16cex="http://schemas.microsoft.com/office/word/2018/wordml/cex" xmlns:w16cid="http://schemas.microsoft.com/office/word/2016/wordml/cid" xmlns:w16="http://schemas.microsoft.com/office/word/2018/wordml" xmlns:w16sdtdh="http://schemas.microsoft.com/office/word/2020/wordml/sdtdatahash" xmlns:w16se="http://schemas.microsoft.com/office/word/2015/wordml/symex" xmlns:wpg="http://schemas.microsoft.com/office/word/2010/wordprocessingGroup" xmlns:wpi="http://schemas.microsoft.com/office/word/2010/wordprocessingInk" xmlns:wne="http://schemas.microsoft.com/office/word/2006/wordml" xmlns:wps="http://schemas.microsoft.com/office/word/2010/wordprocessingShape" mc:Ignorable="w14 w15 w16se w16cid w16 w16cex w16sdtdh wp14">
-  <w15:person w15:author="Oluwaseun BAKARE">
-    <w15:presenceInfo w15:providerId="Windows Live" w15:userId="46ed0c88b663e030"/>
-  </w15:person>
-</w15:people>
 </file>
 
 <file path=word/styles.xml><?xml version="1.0" encoding="utf-8"?>
@@ -3761,17 +4473,44 @@
       <w:szCs w:val="18"/>
     </w:rPr>
   </w:style>
-  <w:style w:type="paragraph" w:styleId="Revision">
-    <w:name w:val="Revision"/>
-    <w:hidden/>
+  <w:style w:type="paragraph" w:styleId="FootnoteText">
+    <w:name w:val="footnote text"/>
+    <w:basedOn w:val="Normal"/>
+    <w:link w:val="FootnoteTextChar"/>
     <w:uiPriority w:val="99"/>
     <w:semiHidden/>
-    <w:rsid w:val="00B00A80"/>
+    <w:unhideWhenUsed/>
+    <w:rsid w:val="00C948BC"/>
     <w:pPr>
       <w:spacing w:after="0" w:line="240" w:lineRule="auto"/>
     </w:pPr>
     <w:rPr>
+      <w:sz w:val="20"/>
+      <w:szCs w:val="20"/>
+    </w:rPr>
+  </w:style>
+  <w:style w:type="character" w:customStyle="1" w:styleId="FootnoteTextChar">
+    <w:name w:val="Footnote Text Char"/>
+    <w:basedOn w:val="DefaultParagraphFont"/>
+    <w:link w:val="FootnoteText"/>
+    <w:uiPriority w:val="99"/>
+    <w:semiHidden/>
+    <w:rsid w:val="00C948BC"/>
+    <w:rPr>
+      <w:sz w:val="20"/>
+      <w:szCs w:val="20"/>
       <w:lang w:val="en-US"/>
+    </w:rPr>
+  </w:style>
+  <w:style w:type="character" w:styleId="FootnoteReference">
+    <w:name w:val="footnote reference"/>
+    <w:basedOn w:val="DefaultParagraphFont"/>
+    <w:uiPriority w:val="99"/>
+    <w:semiHidden/>
+    <w:unhideWhenUsed/>
+    <w:rsid w:val="00C948BC"/>
+    <w:rPr>
+      <w:vertAlign w:val="superscript"/>
     </w:rPr>
   </w:style>
 </w:styles>

</xml_diff>

<commit_message>
Developed Project Schedule and updated project plan
</commit_message>
<xml_diff>
--- a/Project - Cyber Resilience Assessment  of an OFIv3.docx
+++ b/Project - Cyber Resilience Assessment  of an OFIv3.docx
@@ -270,25 +270,7 @@
           <w:sz w:val="24"/>
           <w:szCs w:val="24"/>
         </w:rPr>
-        <w:t xml:space="preserve">outlining the minimum requirements they are to observe in developing and implementing strategies, policies, </w:t>
-      </w:r>
-      <w:proofErr w:type="gramStart"/>
-      <w:r>
-        <w:rPr>
-          <w:rFonts w:ascii="Times New Roman" w:eastAsia="Times New Roman" w:hAnsi="Times New Roman" w:cs="Times New Roman"/>
-          <w:sz w:val="24"/>
-          <w:szCs w:val="24"/>
-        </w:rPr>
-        <w:t>procedures</w:t>
-      </w:r>
-      <w:proofErr w:type="gramEnd"/>
-      <w:r>
-        <w:rPr>
-          <w:rFonts w:ascii="Times New Roman" w:eastAsia="Times New Roman" w:hAnsi="Times New Roman" w:cs="Times New Roman"/>
-          <w:sz w:val="24"/>
-          <w:szCs w:val="24"/>
-        </w:rPr>
-        <w:t xml:space="preserve"> and related activities aimed at mitigating the risks of cyberthreats and attacks.</w:t>
+        <w:t>outlining the minimum requirements they are to observe in developing and implementing strategies, policies, procedures and related activities aimed at mitigating the risks of cyberthreats and attacks.</w:t>
       </w:r>
     </w:p>
     <w:p>
@@ -635,6 +617,7 @@
           <w:sz w:val="21"/>
           <w:szCs w:val="21"/>
         </w:rPr>
+        <w:lastRenderedPageBreak/>
         <w:t xml:space="preserve">Scope (in and out of scope) </w:t>
       </w:r>
     </w:p>
@@ -677,7 +660,6 @@
           <w:sz w:val="24"/>
           <w:szCs w:val="24"/>
         </w:rPr>
-        <w:lastRenderedPageBreak/>
         <w:t>cybersecurity governance and oversight.</w:t>
       </w:r>
     </w:p>
@@ -854,26 +836,19 @@
           <w:sz w:val="24"/>
           <w:szCs w:val="24"/>
         </w:rPr>
-        <w:t xml:space="preserve">. The guidelines require OFIs to build, enhance and maintain their cybersecurity operation resilience by putting in place minimum controls, such as know-your-environment and other operational resilience measures or controls to the confidentiality, </w:t>
-      </w:r>
-      <w:proofErr w:type="gramStart"/>
-      <w:r>
-        <w:rPr>
-          <w:rFonts w:ascii="Times New Roman" w:eastAsia="Times New Roman" w:hAnsi="Times New Roman" w:cs="Times New Roman"/>
-          <w:sz w:val="24"/>
-          <w:szCs w:val="24"/>
-        </w:rPr>
-        <w:t>integrity</w:t>
-      </w:r>
-      <w:proofErr w:type="gramEnd"/>
-      <w:r>
-        <w:rPr>
-          <w:rFonts w:ascii="Times New Roman" w:eastAsia="Times New Roman" w:hAnsi="Times New Roman" w:cs="Times New Roman"/>
-          <w:sz w:val="24"/>
-          <w:szCs w:val="24"/>
-        </w:rPr>
-        <w:t xml:space="preserve"> and availability of information assets, among other things.</w:t>
-      </w:r>
+        <w:t>. The guidelines require OFIs to build, enhance and maintain their cybersecurity operation resilience by putting in place minimum controls, such as know-your-environment and other operational resilience measures or controls to the confidentiality, integrity and availability of information assets, among other things.</w:t>
+      </w:r>
+    </w:p>
+    <w:p>
+      <w:pPr>
+        <w:spacing w:after="0" w:line="240" w:lineRule="auto"/>
+        <w:jc w:val="both"/>
+        <w:rPr>
+          <w:rFonts w:ascii="Times New Roman" w:eastAsia="Times New Roman" w:hAnsi="Times New Roman" w:cs="Times New Roman"/>
+          <w:sz w:val="24"/>
+          <w:szCs w:val="24"/>
+        </w:rPr>
+      </w:pPr>
     </w:p>
     <w:p>
       <w:pPr>
@@ -925,7 +900,77 @@
           <w:sz w:val="24"/>
           <w:szCs w:val="24"/>
         </w:rPr>
-        <w:t>To achieve the operational resilience element, the following activities are in scope of this project:</w:t>
+        <w:t>T</w:t>
+      </w:r>
+      <w:r>
+        <w:rPr>
+          <w:rFonts w:ascii="Times New Roman" w:eastAsia="Times New Roman" w:hAnsi="Times New Roman" w:cs="Times New Roman"/>
+          <w:sz w:val="24"/>
+          <w:szCs w:val="24"/>
+        </w:rPr>
+        <w:t xml:space="preserve">he scope of </w:t>
+      </w:r>
+      <w:r>
+        <w:rPr>
+          <w:rFonts w:ascii="Times New Roman" w:eastAsia="Times New Roman" w:hAnsi="Times New Roman" w:cs="Times New Roman"/>
+          <w:sz w:val="24"/>
+          <w:szCs w:val="24"/>
+        </w:rPr>
+        <w:t xml:space="preserve">this project is limited to the assessment of the entity’s </w:t>
+      </w:r>
+      <w:r>
+        <w:rPr>
+          <w:rFonts w:ascii="Times New Roman" w:eastAsia="Times New Roman" w:hAnsi="Times New Roman" w:cs="Times New Roman"/>
+          <w:sz w:val="24"/>
+          <w:szCs w:val="24"/>
+        </w:rPr>
+        <w:t>information system</w:t>
+      </w:r>
+      <w:r>
+        <w:rPr>
+          <w:rFonts w:ascii="Times New Roman" w:eastAsia="Times New Roman" w:hAnsi="Times New Roman" w:cs="Times New Roman"/>
+          <w:sz w:val="24"/>
+          <w:szCs w:val="24"/>
+        </w:rPr>
+        <w:t xml:space="preserve">, the controls currently in place as well as the infrastructure that supports the confidentiality, integrity and availability of the same to enhance the business of the entity. </w:t>
+      </w:r>
+    </w:p>
+    <w:p>
+      <w:pPr>
+        <w:spacing w:after="0" w:line="240" w:lineRule="auto"/>
+        <w:jc w:val="both"/>
+        <w:rPr>
+          <w:rFonts w:ascii="Times New Roman" w:eastAsia="Times New Roman" w:hAnsi="Times New Roman" w:cs="Times New Roman"/>
+          <w:sz w:val="24"/>
+          <w:szCs w:val="24"/>
+        </w:rPr>
+      </w:pPr>
+    </w:p>
+    <w:p>
+      <w:pPr>
+        <w:spacing w:after="0" w:line="240" w:lineRule="auto"/>
+        <w:jc w:val="both"/>
+        <w:rPr>
+          <w:rFonts w:ascii="Times New Roman" w:eastAsia="Times New Roman" w:hAnsi="Times New Roman" w:cs="Times New Roman"/>
+          <w:sz w:val="24"/>
+          <w:szCs w:val="24"/>
+        </w:rPr>
+      </w:pPr>
+      <w:r>
+        <w:rPr>
+          <w:rFonts w:ascii="Times New Roman" w:eastAsia="Times New Roman" w:hAnsi="Times New Roman" w:cs="Times New Roman"/>
+          <w:sz w:val="24"/>
+          <w:szCs w:val="24"/>
+        </w:rPr>
+        <w:t xml:space="preserve">Consequently, </w:t>
+      </w:r>
+      <w:r>
+        <w:rPr>
+          <w:rFonts w:ascii="Times New Roman" w:eastAsia="Times New Roman" w:hAnsi="Times New Roman" w:cs="Times New Roman"/>
+          <w:sz w:val="24"/>
+          <w:szCs w:val="24"/>
+        </w:rPr>
+        <w:t>the following activities are in scope of this project:</w:t>
       </w:r>
     </w:p>
     <w:p>
@@ -968,7 +1013,31 @@
           <w:sz w:val="24"/>
           <w:szCs w:val="24"/>
         </w:rPr>
-        <w:t>infrastructure.</w:t>
+        <w:t>infrastructure</w:t>
+      </w:r>
+      <w:r>
+        <w:rPr>
+          <w:rFonts w:ascii="Times New Roman" w:eastAsia="Times New Roman" w:hAnsi="Times New Roman" w:cs="Times New Roman"/>
+          <w:sz w:val="24"/>
+          <w:szCs w:val="24"/>
+        </w:rPr>
+        <w:t xml:space="preserve"> to understand the </w:t>
+      </w:r>
+      <w:r>
+        <w:rPr>
+          <w:rFonts w:ascii="Times New Roman" w:eastAsia="Times New Roman" w:hAnsi="Times New Roman" w:cs="Times New Roman"/>
+          <w:sz w:val="24"/>
+          <w:szCs w:val="24"/>
+        </w:rPr>
+        <w:t>hardware, software, firmware, and systems within t</w:t>
+      </w:r>
+      <w:r>
+        <w:rPr>
+          <w:rFonts w:ascii="Times New Roman" w:eastAsia="Times New Roman" w:hAnsi="Times New Roman" w:cs="Times New Roman"/>
+          <w:sz w:val="24"/>
+          <w:szCs w:val="24"/>
+        </w:rPr>
+        <w:t>he entity.</w:t>
       </w:r>
     </w:p>
     <w:p>
@@ -1042,7 +1111,7 @@
           <w:szCs w:val="24"/>
         </w:rPr>
         <w:drawing>
-          <wp:anchor distT="0" distB="0" distL="114300" distR="114300" simplePos="0" relativeHeight="251658240" behindDoc="0" locked="0" layoutInCell="1" allowOverlap="1" wp14:anchorId="11AEEE18" wp14:editId="276EFE51">
+          <wp:anchor distT="0" distB="0" distL="114300" distR="114300" simplePos="0" relativeHeight="251658240" behindDoc="0" locked="0" layoutInCell="1" allowOverlap="1" wp14:anchorId="11AEEE18" wp14:editId="4200EFAC">
             <wp:simplePos x="0" y="0"/>
             <wp:positionH relativeFrom="margin">
               <wp:posOffset>3352800</wp:posOffset>
@@ -1286,6 +1355,177 @@
           <w:szCs w:val="24"/>
         </w:rPr>
       </w:pPr>
+      <w:r>
+        <w:rPr>
+          <w:rFonts w:ascii="Times New Roman" w:eastAsia="Times New Roman" w:hAnsi="Times New Roman" w:cs="Times New Roman"/>
+          <w:sz w:val="24"/>
+          <w:szCs w:val="24"/>
+        </w:rPr>
+        <w:t>Maintaining the Assessment</w:t>
+      </w:r>
+    </w:p>
+    <w:p>
+      <w:pPr>
+        <w:pStyle w:val="ListParagraph"/>
+        <w:numPr>
+          <w:ilvl w:val="0"/>
+          <w:numId w:val="8"/>
+        </w:numPr>
+        <w:spacing w:after="0" w:line="240" w:lineRule="auto"/>
+        <w:jc w:val="both"/>
+        <w:rPr>
+          <w:rFonts w:ascii="Times New Roman" w:eastAsia="Times New Roman" w:hAnsi="Times New Roman" w:cs="Times New Roman"/>
+          <w:sz w:val="24"/>
+          <w:szCs w:val="24"/>
+        </w:rPr>
+      </w:pPr>
+      <w:r>
+        <w:rPr>
+          <w:noProof/>
+        </w:rPr>
+        <mc:AlternateContent>
+          <mc:Choice Requires="wps">
+            <w:drawing>
+              <wp:anchor distT="0" distB="0" distL="114300" distR="114300" simplePos="0" relativeHeight="251662336" behindDoc="0" locked="0" layoutInCell="1" allowOverlap="1" wp14:anchorId="5128702D" wp14:editId="64FE48EB">
+                <wp:simplePos x="0" y="0"/>
+                <wp:positionH relativeFrom="column">
+                  <wp:posOffset>3352800</wp:posOffset>
+                </wp:positionH>
+                <wp:positionV relativeFrom="paragraph">
+                  <wp:posOffset>33020</wp:posOffset>
+                </wp:positionV>
+                <wp:extent cx="2473325" cy="177800"/>
+                <wp:effectExtent l="0" t="0" r="3175" b="0"/>
+                <wp:wrapSquare wrapText="bothSides"/>
+                <wp:docPr id="3" name="Text Box 3"/>
+                <wp:cNvGraphicFramePr/>
+                <a:graphic xmlns:a="http://schemas.openxmlformats.org/drawingml/2006/main">
+                  <a:graphicData uri="http://schemas.microsoft.com/office/word/2010/wordprocessingShape">
+                    <wps:wsp>
+                      <wps:cNvSpPr txBox="1"/>
+                      <wps:spPr>
+                        <a:xfrm>
+                          <a:off x="0" y="0"/>
+                          <a:ext cx="2473325" cy="177800"/>
+                        </a:xfrm>
+                        <a:prstGeom prst="rect">
+                          <a:avLst/>
+                        </a:prstGeom>
+                        <a:solidFill>
+                          <a:prstClr val="white"/>
+                        </a:solidFill>
+                        <a:ln>
+                          <a:noFill/>
+                        </a:ln>
+                      </wps:spPr>
+                      <wps:txbx>
+                        <w:txbxContent>
+                          <w:p>
+                            <w:pPr>
+                              <w:pStyle w:val="Caption"/>
+                              <w:jc w:val="center"/>
+                              <w:rPr>
+                                <w:rFonts w:ascii="Times New Roman" w:eastAsia="Times New Roman" w:hAnsi="Times New Roman" w:cs="Times New Roman"/>
+                                <w:noProof/>
+                                <w:sz w:val="24"/>
+                                <w:szCs w:val="24"/>
+                              </w:rPr>
+                            </w:pPr>
+                            <w:r>
+                              <w:t xml:space="preserve">Figure </w:t>
+                            </w:r>
+                            <w:r>
+                              <w:fldChar w:fldCharType="begin"/>
+                            </w:r>
+                            <w:r>
+                              <w:instrText xml:space="preserve"> SEQ Figure \* ARABIC </w:instrText>
+                            </w:r>
+                            <w:r>
+                              <w:fldChar w:fldCharType="separate"/>
+                            </w:r>
+                            <w:r>
+                              <w:rPr>
+                                <w:noProof/>
+                              </w:rPr>
+                              <w:t>1</w:t>
+                            </w:r>
+                            <w:r>
+                              <w:fldChar w:fldCharType="end"/>
+                            </w:r>
+                            <w:r>
+                              <w:t>: Extracted from NIST 800-30</w:t>
+                            </w:r>
+                          </w:p>
+                        </w:txbxContent>
+                      </wps:txbx>
+                      <wps:bodyPr rot="0" spcFirstLastPara="0" vertOverflow="overflow" horzOverflow="overflow" vert="horz" wrap="square" lIns="0" tIns="0" rIns="0" bIns="0" numCol="1" spcCol="0" rtlCol="0" fromWordArt="0" anchor="t" anchorCtr="0" forceAA="0" compatLnSpc="1">
+                        <a:prstTxWarp prst="textNoShape">
+                          <a:avLst/>
+                        </a:prstTxWarp>
+                        <a:noAutofit/>
+                      </wps:bodyPr>
+                    </wps:wsp>
+                  </a:graphicData>
+                </a:graphic>
+                <wp14:sizeRelV relativeFrom="margin">
+                  <wp14:pctHeight>0</wp14:pctHeight>
+                </wp14:sizeRelV>
+              </wp:anchor>
+            </w:drawing>
+          </mc:Choice>
+          <mc:Fallback>
+            <w:pict>
+              <v:shapetype w14:anchorId="5128702D" id="_x0000_t202" coordsize="21600,21600" o:spt="202" path="m,l,21600r21600,l21600,xe">
+                <v:stroke joinstyle="miter"/>
+                <v:path gradientshapeok="t" o:connecttype="rect"/>
+              </v:shapetype>
+              <v:shape id="Text Box 3" o:spid="_x0000_s1026" type="#_x0000_t202" style="position:absolute;left:0;text-align:left;margin-left:264pt;margin-top:2.6pt;width:194.75pt;height:14pt;z-index:251662336;visibility:visible;mso-wrap-style:square;mso-height-percent:0;mso-wrap-distance-left:9pt;mso-wrap-distance-top:0;mso-wrap-distance-right:9pt;mso-wrap-distance-bottom:0;mso-position-horizontal:absolute;mso-position-horizontal-relative:text;mso-position-vertical:absolute;mso-position-vertical-relative:text;mso-height-percent:0;mso-height-relative:margin;v-text-anchor:top" o:gfxdata="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" stroked="f">
+                <v:textbox inset="0,0,0,0">
+                  <w:txbxContent>
+                    <w:p>
+                      <w:pPr>
+                        <w:pStyle w:val="Caption"/>
+                        <w:jc w:val="center"/>
+                        <w:rPr>
+                          <w:rFonts w:ascii="Times New Roman" w:eastAsia="Times New Roman" w:hAnsi="Times New Roman" w:cs="Times New Roman"/>
+                          <w:noProof/>
+                          <w:sz w:val="24"/>
+                          <w:szCs w:val="24"/>
+                        </w:rPr>
+                      </w:pPr>
+                      <w:r>
+                        <w:t xml:space="preserve">Figure </w:t>
+                      </w:r>
+                      <w:r>
+                        <w:fldChar w:fldCharType="begin"/>
+                      </w:r>
+                      <w:r>
+                        <w:instrText xml:space="preserve"> SEQ Figure \* ARABIC </w:instrText>
+                      </w:r>
+                      <w:r>
+                        <w:fldChar w:fldCharType="separate"/>
+                      </w:r>
+                      <w:r>
+                        <w:rPr>
+                          <w:noProof/>
+                        </w:rPr>
+                        <w:t>1</w:t>
+                      </w:r>
+                      <w:r>
+                        <w:fldChar w:fldCharType="end"/>
+                      </w:r>
+                      <w:r>
+                        <w:t>: Extracted from NIST 800-30</w:t>
+                      </w:r>
+                    </w:p>
+                  </w:txbxContent>
+                </v:textbox>
+                <w10:wrap type="square"/>
+              </v:shape>
+            </w:pict>
+          </mc:Fallback>
+        </mc:AlternateContent>
+      </w:r>
       <w:r>
         <w:rPr>
           <w:rFonts w:ascii="Times New Roman" w:eastAsia="Times New Roman" w:hAnsi="Times New Roman" w:cs="Times New Roman"/>
@@ -1427,7 +1667,7 @@
                               <w:rPr>
                                 <w:noProof/>
                               </w:rPr>
-                              <w:t>1</w:t>
+                              <w:t>2</w:t>
                             </w:r>
                             <w:r>
                               <w:fldChar w:fldCharType="end"/>
@@ -1455,11 +1695,7 @@
           </mc:Choice>
           <mc:Fallback>
             <w:pict>
-              <v:shapetype w14:anchorId="6F149FBF" id="_x0000_t202" coordsize="21600,21600" o:spt="202" path="m,l,21600r21600,l21600,xe">
-                <v:stroke joinstyle="miter"/>
-                <v:path gradientshapeok="t" o:connecttype="rect"/>
-              </v:shapetype>
-              <v:shape id="Text Box 2" o:spid="_x0000_s1026" type="#_x0000_t202" style="position:absolute;left:0;text-align:left;margin-left:264pt;margin-top:45.75pt;width:194.75pt;height:24pt;z-index:251660288;visibility:visible;mso-wrap-style:square;mso-height-percent:0;mso-wrap-distance-left:9pt;mso-wrap-distance-top:0;mso-wrap-distance-right:9pt;mso-wrap-distance-bottom:0;mso-position-horizontal:absolute;mso-position-horizontal-relative:text;mso-position-vertical:absolute;mso-position-vertical-relative:text;mso-height-percent:0;mso-height-relative:margin;v-text-anchor:top" o:gfxdata="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" stroked="f">
+              <v:shape w14:anchorId="6F149FBF" id="Text Box 2" o:spid="_x0000_s1027" type="#_x0000_t202" style="position:absolute;left:0;text-align:left;margin-left:264pt;margin-top:45.75pt;width:194.75pt;height:24pt;z-index:251660288;visibility:visible;mso-wrap-style:square;mso-height-percent:0;mso-wrap-distance-left:9pt;mso-wrap-distance-top:0;mso-wrap-distance-right:9pt;mso-wrap-distance-bottom:0;mso-position-horizontal:absolute;mso-position-horizontal-relative:text;mso-position-vertical:absolute;mso-position-vertical-relative:text;mso-height-percent:0;mso-height-relative:margin;v-text-anchor:top" o:gfxdata="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" stroked="f">
                 <v:textbox inset="0,0,0,0">
                   <w:txbxContent>
                     <w:p>
@@ -1488,7 +1724,7 @@
                         <w:rPr>
                           <w:noProof/>
                         </w:rPr>
-                        <w:t>1</w:t>
+                        <w:t>2</w:t>
                       </w:r>
                       <w:r>
                         <w:fldChar w:fldCharType="end"/>
@@ -1511,7 +1747,16 @@
           <w:sz w:val="24"/>
           <w:szCs w:val="24"/>
         </w:rPr>
-        <w:t xml:space="preserve">The United States Department of Commerce’ National Institute of Standards and Technology has issued a Guide for Conducting Risk Assessments which is widely accepted as a standard across the world, including Nigeria. The Resilience Assessment of </w:t>
+        <w:t xml:space="preserve">The United States Department of Commerce’ National Institute of Standards and Technology has issued a Guide for Conducting Risk Assessments which is widely accepted as a standard across the </w:t>
+      </w:r>
+      <w:r>
+        <w:rPr>
+          <w:rFonts w:ascii="Times New Roman" w:eastAsia="Times New Roman" w:hAnsi="Times New Roman" w:cs="Times New Roman"/>
+          <w:sz w:val="24"/>
+          <w:szCs w:val="24"/>
+        </w:rPr>
+        <w:lastRenderedPageBreak/>
+        <w:t xml:space="preserve">world, including Nigeria. The Resilience Assessment of </w:t>
       </w:r>
       <w:r>
         <w:rPr>
@@ -1723,7 +1968,6 @@
           <w:sz w:val="24"/>
           <w:szCs w:val="24"/>
         </w:rPr>
-        <w:lastRenderedPageBreak/>
         <w:t>In terms of maintaining the assessment, the project will be limited to only recommending steps for maintenance and would not be involved in actually maintaining the assessment.</w:t>
       </w:r>
     </w:p>
@@ -1926,8 +2170,11 @@
     <w:p>
       <w:pPr>
         <w:pStyle w:val="ListParagraph"/>
+        <w:numPr>
+          <w:ilvl w:val="0"/>
+          <w:numId w:val="7"/>
+        </w:numPr>
         <w:spacing w:before="100" w:beforeAutospacing="1" w:after="100" w:afterAutospacing="1" w:line="240" w:lineRule="auto"/>
-        <w:ind w:left="1080"/>
         <w:jc w:val="both"/>
         <w:rPr>
           <w:rFonts w:ascii="Arial" w:hAnsi="Arial" w:cs="Arial"/>
@@ -1938,6 +2185,46 @@
           <w:szCs w:val="21"/>
         </w:rPr>
       </w:pPr>
+      <w:r>
+        <w:rPr>
+          <w:rFonts w:ascii="Times New Roman" w:eastAsia="Times New Roman" w:hAnsi="Times New Roman" w:cs="Times New Roman"/>
+          <w:sz w:val="24"/>
+          <w:szCs w:val="24"/>
+        </w:rPr>
+        <w:t xml:space="preserve">Penetration Testing Tools – For the purposes of this project, resulting from budget constraints, heavy reliance will be placed on the use of </w:t>
+      </w:r>
+      <w:r>
+        <w:rPr>
+          <w:rFonts w:ascii="Times New Roman" w:eastAsia="Times New Roman" w:hAnsi="Times New Roman" w:cs="Times New Roman"/>
+          <w:sz w:val="24"/>
+          <w:szCs w:val="24"/>
+        </w:rPr>
+        <w:t>freely available penetration testing tools and exclude use of commercial and paid software and tools</w:t>
+      </w:r>
+      <w:r>
+        <w:rPr>
+          <w:rFonts w:ascii="Times New Roman" w:eastAsia="Times New Roman" w:hAnsi="Times New Roman" w:cs="Times New Roman"/>
+          <w:sz w:val="24"/>
+          <w:szCs w:val="24"/>
+        </w:rPr>
+        <w:t>. The mitigation for this constraint is to include a ‘caveat’ in the report drawing attention to the continued existence of risks of compromise resulting from adversaries use of sophisticated tools which are out of scope of the project.</w:t>
+      </w:r>
+    </w:p>
+    <w:p>
+      <w:pPr>
+        <w:pStyle w:val="ListParagraph"/>
+        <w:spacing w:before="100" w:beforeAutospacing="1" w:after="100" w:afterAutospacing="1" w:line="240" w:lineRule="auto"/>
+        <w:ind w:left="1080"/>
+        <w:jc w:val="both"/>
+        <w:rPr>
+          <w:rFonts w:ascii="Arial" w:hAnsi="Arial" w:cs="Arial"/>
+          <w:b/>
+          <w:bCs/>
+          <w:color w:val="444444"/>
+          <w:sz w:val="21"/>
+          <w:szCs w:val="21"/>
+        </w:rPr>
+      </w:pPr>
     </w:p>
     <w:p>
       <w:pPr>
@@ -2169,15 +2456,39 @@
           <w:sz w:val="24"/>
           <w:szCs w:val="24"/>
         </w:rPr>
-        <w:t xml:space="preserve">relating to its clients and stakeholders. If these information were to get in the hands of threat actors, this may </w:t>
-      </w:r>
-      <w:r>
-        <w:rPr>
-          <w:rFonts w:ascii="Times New Roman" w:eastAsia="Times New Roman" w:hAnsi="Times New Roman" w:cs="Times New Roman"/>
-          <w:sz w:val="24"/>
-          <w:szCs w:val="24"/>
-        </w:rPr>
-        <w:t>results in costly spam, phishing, or other undesirable communications.</w:t>
+        <w:t xml:space="preserve">relating to its clients and stakeholders. If these information were to get in the hands of </w:t>
+      </w:r>
+      <w:r>
+        <w:rPr>
+          <w:rFonts w:ascii="Times New Roman" w:eastAsia="Times New Roman" w:hAnsi="Times New Roman" w:cs="Times New Roman"/>
+          <w:sz w:val="24"/>
+          <w:szCs w:val="24"/>
+        </w:rPr>
+        <w:t xml:space="preserve">adversaries and </w:t>
+      </w:r>
+      <w:r>
+        <w:rPr>
+          <w:rFonts w:ascii="Times New Roman" w:eastAsia="Times New Roman" w:hAnsi="Times New Roman" w:cs="Times New Roman"/>
+          <w:sz w:val="24"/>
+          <w:szCs w:val="24"/>
+        </w:rPr>
+        <w:t xml:space="preserve">threat actors, this may </w:t>
+      </w:r>
+      <w:r>
+        <w:rPr>
+          <w:rFonts w:ascii="Times New Roman" w:eastAsia="Times New Roman" w:hAnsi="Times New Roman" w:cs="Times New Roman"/>
+          <w:sz w:val="24"/>
+          <w:szCs w:val="24"/>
+        </w:rPr>
+        <w:t>result</w:t>
+      </w:r>
+      <w:r>
+        <w:rPr>
+          <w:rFonts w:ascii="Times New Roman" w:eastAsia="Times New Roman" w:hAnsi="Times New Roman" w:cs="Times New Roman"/>
+          <w:sz w:val="24"/>
+          <w:szCs w:val="24"/>
+        </w:rPr>
+        <w:t xml:space="preserve"> in costly spam, phishing, or other undesirable communications.</w:t>
       </w:r>
     </w:p>
     <w:p>
@@ -2346,6 +2657,7 @@
           <w:sz w:val="24"/>
           <w:szCs w:val="24"/>
         </w:rPr>
+        <w:lastRenderedPageBreak/>
         <w:t>Transparency and disclosure</w:t>
       </w:r>
       <w:r>
@@ -2481,7 +2793,30 @@
           <w:sz w:val="24"/>
           <w:szCs w:val="24"/>
         </w:rPr>
-        <w:lastRenderedPageBreak/>
+        <w:t xml:space="preserve">Service Providers – especially business enhancing IT service providers whose processes and services may be impacted from the findings and recommendations deriving from the project. </w:t>
+      </w:r>
+    </w:p>
+    <w:p>
+      <w:pPr>
+        <w:pStyle w:val="ListParagraph"/>
+        <w:numPr>
+          <w:ilvl w:val="0"/>
+          <w:numId w:val="10"/>
+        </w:numPr>
+        <w:spacing w:before="100" w:beforeAutospacing="1" w:after="100" w:afterAutospacing="1" w:line="240" w:lineRule="auto"/>
+        <w:jc w:val="both"/>
+        <w:rPr>
+          <w:rFonts w:ascii="Times New Roman" w:eastAsia="Times New Roman" w:hAnsi="Times New Roman" w:cs="Times New Roman"/>
+          <w:sz w:val="24"/>
+          <w:szCs w:val="24"/>
+        </w:rPr>
+      </w:pPr>
+      <w:r>
+        <w:rPr>
+          <w:rFonts w:ascii="Times New Roman" w:eastAsia="Times New Roman" w:hAnsi="Times New Roman" w:cs="Times New Roman"/>
+          <w:sz w:val="24"/>
+          <w:szCs w:val="24"/>
+        </w:rPr>
         <w:t>Edith Cowan University</w:t>
       </w:r>
       <w:r>
@@ -2744,25 +3079,7 @@
           <w:sz w:val="24"/>
           <w:szCs w:val="24"/>
         </w:rPr>
-        <w:t xml:space="preserve"> and submitted </w:t>
-      </w:r>
-      <w:proofErr w:type="gramStart"/>
-      <w:r>
-        <w:rPr>
-          <w:rFonts w:ascii="Times New Roman" w:eastAsia="Times New Roman" w:hAnsi="Times New Roman" w:cs="Times New Roman"/>
-          <w:sz w:val="24"/>
-          <w:szCs w:val="24"/>
-        </w:rPr>
-        <w:t>later on</w:t>
-      </w:r>
-      <w:proofErr w:type="gramEnd"/>
-      <w:r>
-        <w:rPr>
-          <w:rFonts w:ascii="Times New Roman" w:eastAsia="Times New Roman" w:hAnsi="Times New Roman" w:cs="Times New Roman"/>
-          <w:sz w:val="24"/>
-          <w:szCs w:val="24"/>
-        </w:rPr>
-        <w:t>.</w:t>
+        <w:t xml:space="preserve"> and submitted later on.</w:t>
       </w:r>
     </w:p>
     <w:sectPr>
@@ -2843,7 +3160,13 @@
         <w:rPr>
           <w:lang w:val="en-AU"/>
         </w:rPr>
-        <w:t>This is a fictitious name chosen in order to anonymize the real entity that is the subject of the project. This is important to protect the information and maintain its cyber resilience.</w:t>
+        <w:t xml:space="preserve">This is a fictitious name chosen in order to anonymize the real entity that is the subject of the project. This is important </w:t>
+      </w:r>
+      <w:r>
+        <w:rPr>
+          <w:lang w:val="en-AU"/>
+        </w:rPr>
+        <w:t>in order not to compromise the entity’s cyber security through intentional and unintentional disclosure of the existing processes, infrastructure and their vulnerabilities which could be used by adversaries negatively.</w:t>
       </w:r>
     </w:p>
   </w:footnote>

</xml_diff>